<commit_message>
alte Daten aus der Vorlage gelöscht
</commit_message>
<xml_diff>
--- a/Protokolle/Vorlage.docx
+++ b/Protokolle/Vorlage.docx
@@ -1,6 +1,6 @@
 
 <file path=word/document.xml><?xml version="1.0" encoding="utf-8"?>
-<w:document xmlns:ve="http://schemas.openxmlformats.org/markup-compatibility/2006" xmlns:o="urn:schemas-microsoft-com:office:office" xmlns:r="http://schemas.openxmlformats.org/officeDocument/2006/relationships" xmlns:m="http://schemas.openxmlformats.org/officeDocument/2006/math" xmlns:v="urn:schemas-microsoft-com:vml" xmlns:wp="http://schemas.openxmlformats.org/drawingml/2006/wordprocessingDrawing" xmlns:w10="urn:schemas-microsoft-com:office:word" xmlns:w="http://schemas.openxmlformats.org/wordprocessingml/2006/main" xmlns:wne="http://schemas.microsoft.com/office/word/2006/wordml">
+<w:document xmlns:wpc="http://schemas.microsoft.com/office/word/2010/wordprocessingCanvas" xmlns:cx="http://schemas.microsoft.com/office/drawing/2014/chartex" xmlns:cx1="http://schemas.microsoft.com/office/drawing/2015/9/8/chartex" xmlns:cx2="http://schemas.microsoft.com/office/drawing/2015/10/21/chartex" xmlns:mc="http://schemas.openxmlformats.org/markup-compatibility/2006" xmlns:o="urn:schemas-microsoft-com:office:office" xmlns:r="http://schemas.openxmlformats.org/officeDocument/2006/relationships" xmlns:m="http://schemas.openxmlformats.org/officeDocument/2006/math" xmlns:v="urn:schemas-microsoft-com:vml" xmlns:wp14="http://schemas.microsoft.com/office/word/2010/wordprocessingDrawing" xmlns:wp="http://schemas.openxmlformats.org/drawingml/2006/wordprocessingDrawing" xmlns:w10="urn:schemas-microsoft-com:office:word" xmlns:w="http://schemas.openxmlformats.org/wordprocessingml/2006/main" xmlns:w14="http://schemas.microsoft.com/office/word/2010/wordml" xmlns:w15="http://schemas.microsoft.com/office/word/2012/wordml" xmlns:w16se="http://schemas.microsoft.com/office/word/2015/wordml/symex" xmlns:wpg="http://schemas.microsoft.com/office/word/2010/wordprocessingGroup" xmlns:wpi="http://schemas.microsoft.com/office/word/2010/wordprocessingInk" xmlns:wne="http://schemas.microsoft.com/office/word/2006/wordml" xmlns:wps="http://schemas.microsoft.com/office/word/2010/wordprocessingShape" mc:Ignorable="w14 w15 w16se wp14">
   <w:body>
     <w:p>
       <w:pPr>
@@ -19,7 +19,7 @@
         <w:rPr>
           <w:lang w:val="en-GB"/>
         </w:rPr>
-        <w:t>Real-Time Android Spectrum-analyzer</w:t>
+        <w:t>Energy harbesting powered bicycle computer</w:t>
       </w:r>
     </w:p>
     <w:p>
@@ -66,7 +66,7 @@
         <w:rPr>
           <w:rFonts w:cs="Arial"/>
         </w:rPr>
-        <w:t>1. Meilenstein</w:t>
+        <w:t>_________________________</w:t>
       </w:r>
     </w:p>
     <w:p>
@@ -94,6 +94,12 @@
         </w:rPr>
         <w:tab/>
       </w:r>
+      <w:r>
+        <w:rPr>
+          <w:rFonts w:cs="Arial"/>
+        </w:rPr>
+        <w:t>_________________________</w:t>
+      </w:r>
     </w:p>
     <w:p>
       <w:pPr>
@@ -124,7 +130,7 @@
         <w:rPr>
           <w:rFonts w:cs="Arial"/>
         </w:rPr>
-        <w:t xml:space="preserve">13.10.15 14:00 - </w:t>
+        <w:t>_________________________</w:t>
       </w:r>
     </w:p>
     <w:p>
@@ -155,7 +161,7 @@
         <w:rPr>
           <w:rFonts w:cs="Arial"/>
         </w:rPr>
-        <w:t>Herr</w:t>
+        <w:t>____________________________</w:t>
       </w:r>
       <w:r>
         <w:rPr>
@@ -167,41 +173,7 @@
         <w:rPr>
           <w:rFonts w:cs="Arial"/>
         </w:rPr>
-        <w:t xml:space="preserve">Dr. </w:t>
-      </w:r>
-      <w:r>
-        <w:rPr>
-          <w:rFonts w:cs="Arial"/>
-        </w:rPr>
-        <w:t xml:space="preserve">Martin </w:t>
-      </w:r>
-      <w:proofErr w:type="spellStart"/>
-      <w:r>
-        <w:rPr>
-          <w:rFonts w:cs="Arial"/>
-        </w:rPr>
-        <w:t>Loeser</w:t>
-      </w:r>
-      <w:proofErr w:type="spellEnd"/>
-      <w:r>
-        <w:rPr>
-          <w:rFonts w:cs="Arial"/>
-        </w:rPr>
-        <w:t xml:space="preserve"> (</w:t>
-      </w:r>
-      <w:proofErr w:type="spellStart"/>
-      <w:r>
-        <w:rPr>
-          <w:rFonts w:cs="Arial"/>
-        </w:rPr>
-        <w:t>lome</w:t>
-      </w:r>
-      <w:proofErr w:type="spellEnd"/>
-      <w:r>
-        <w:rPr>
-          <w:rFonts w:cs="Arial"/>
-        </w:rPr>
-        <w:t>)</w:t>
+        <w:t>_________________________</w:t>
       </w:r>
       <w:r>
         <w:rPr>
@@ -213,18 +185,26 @@
         <w:rPr>
           <w:rFonts w:cs="Arial"/>
         </w:rPr>
-        <w:t xml:space="preserve">ZHAW </w:t>
-      </w:r>
+        <w:t>E-Mail</w:t>
+      </w:r>
+    </w:p>
+    <w:p>
+      <w:pPr>
+        <w:pStyle w:val="EingabenProtokoll"/>
+      </w:pPr>
       <w:r>
         <w:rPr>
           <w:rFonts w:cs="Arial"/>
         </w:rPr>
-        <w:t>ZSN</w:t>
-      </w:r>
-      <w:r>
-        <w:rPr>
-          <w:rFonts w:cs="Arial"/>
-        </w:rPr>
+        <w:t>____________________________</w:t>
+      </w:r>
+      <w:r>
+        <w:tab/>
+      </w:r>
+      <w:r>
+        <w:t>_________________________</w:t>
+      </w:r>
+      <w:r>
         <w:tab/>
       </w:r>
       <w:r>
@@ -237,44 +217,21 @@
     <w:p>
       <w:pPr>
         <w:pStyle w:val="EingabenProtokoll"/>
-      </w:pPr>
-      <w:r>
         <w:rPr>
           <w:rFonts w:cs="Arial"/>
         </w:rPr>
-        <w:t>Herr</w:t>
-      </w:r>
-      <w:r>
-        <w:tab/>
-      </w:r>
+      </w:pPr>
       <w:r>
         <w:rPr>
           <w:rFonts w:cs="Arial"/>
         </w:rPr>
-        <w:t xml:space="preserve">Dr. Sigi </w:t>
-      </w:r>
-      <w:proofErr w:type="spellStart"/>
-      <w:r>
-        <w:rPr>
-          <w:rFonts w:cs="Arial"/>
-        </w:rPr>
-        <w:t>Wyrsch</w:t>
-      </w:r>
-      <w:proofErr w:type="spellEnd"/>
+        <w:t>____________________________</w:t>
+      </w:r>
       <w:r>
         <w:tab/>
       </w:r>
       <w:r>
-        <w:rPr>
-          <w:rFonts w:cs="Arial"/>
-        </w:rPr>
-        <w:t>ZHAW</w:t>
-      </w:r>
-      <w:r>
-        <w:t xml:space="preserve"> </w:t>
-      </w:r>
-      <w:r>
-        <w:t>ZSN</w:t>
+        <w:t>_________________________</w:t>
       </w:r>
       <w:r>
         <w:tab/>
@@ -289,49 +246,16 @@
     <w:p>
       <w:pPr>
         <w:pStyle w:val="EingabenProtokoll"/>
-        <w:rPr>
-          <w:rFonts w:cs="Arial"/>
-        </w:rPr>
-      </w:pPr>
-      <w:r>
-        <w:rPr>
-          <w:rFonts w:cs="Arial"/>
-        </w:rPr>
-        <w:t>Herr</w:t>
+      </w:pPr>
+      <w:r>
+        <w:t>____________________________</w:t>
       </w:r>
       <w:r>
         <w:tab/>
-      </w:r>
-      <w:r>
-        <w:rPr>
-          <w:rFonts w:cs="Arial"/>
-        </w:rPr>
-        <w:t>Manuel König (</w:t>
-      </w:r>
-      <w:proofErr w:type="spellStart"/>
-      <w:r>
-        <w:rPr>
-          <w:rFonts w:cs="Arial"/>
-        </w:rPr>
-        <w:t>koenigma</w:t>
-      </w:r>
-      <w:proofErr w:type="spellEnd"/>
-      <w:r>
-        <w:rPr>
-          <w:rFonts w:cs="Arial"/>
-        </w:rPr>
-        <w:t>)</w:t>
+        <w:t>_________________________</w:t>
       </w:r>
       <w:r>
         <w:tab/>
-      </w:r>
-      <w:r>
-        <w:tab/>
-      </w:r>
-      <w:r>
-        <w:rPr>
-          <w:rFonts w:cs="Arial"/>
-        </w:rPr>
         <w:t>E-Mail</w:t>
       </w:r>
     </w:p>
@@ -339,64 +263,74 @@
       <w:pPr>
         <w:pStyle w:val="EingabenProtokoll"/>
       </w:pPr>
+      <w:r>
+        <w:t>____________________________</w:t>
+      </w:r>
+      <w:r>
+        <w:tab/>
+        <w:t>_________________________</w:t>
+      </w:r>
+      <w:r>
+        <w:tab/>
+        <w:t>E-Mail</w:t>
+      </w:r>
     </w:p>
     <w:p>
       <w:pPr>
         <w:pStyle w:val="Protokollfhrer"/>
+        <w:tabs>
+          <w:tab w:val="clear" w:pos="3686"/>
+          <w:tab w:val="left" w:pos="2552"/>
+          <w:tab w:val="left" w:pos="5954"/>
+        </w:tabs>
         <w:rPr>
           <w:b w:val="0"/>
         </w:rPr>
       </w:pPr>
       <w:r>
         <w:t>Für das Protokoll:</w:t>
-      </w:r>
-      <w:r>
-        <w:tab/>
-      </w:r>
-      <w:r>
-        <w:rPr>
-          <w:b w:val="0"/>
-        </w:rPr>
-        <w:t>Manuel König</w:t>
-      </w:r>
-      <w:r>
-        <w:rPr>
-          <w:b w:val="0"/>
-        </w:rPr>
-        <w:t xml:space="preserve"> </w:t>
       </w:r>
       <w:r>
         <w:rPr>
           <w:b w:val="0"/>
         </w:rPr>
         <w:tab/>
+        <w:t>Name:</w:t>
       </w:r>
       <w:r>
         <w:rPr>
           <w:b w:val="0"/>
         </w:rPr>
-        <w:t>(</w:t>
-      </w:r>
-      <w:hyperlink r:id="rId8" w:history="1">
-        <w:r>
-          <w:rPr>
-            <w:rStyle w:val="Hyperlink"/>
-            <w:b w:val="0"/>
-          </w:rPr>
-          <w:t>koenigma@students.zhaw.ch</w:t>
-        </w:r>
-      </w:hyperlink>
-      <w:r>
+        <w:tab/>
+        <w:t>E-Mail:</w:t>
+      </w:r>
+    </w:p>
+    <w:p>
+      <w:pPr>
+        <w:pStyle w:val="Protokollfhrer"/>
+        <w:tabs>
+          <w:tab w:val="clear" w:pos="3686"/>
+          <w:tab w:val="left" w:pos="2552"/>
+          <w:tab w:val="left" w:pos="5954"/>
+        </w:tabs>
         <w:rPr>
           <w:b w:val="0"/>
         </w:rPr>
-        <w:t>)</w:t>
-      </w:r>
-    </w:p>
-    <w:p>
-      <w:pPr>
-        <w:pStyle w:val="Protokollfhrer"/>
-      </w:pPr>
+      </w:pPr>
+      <w:r>
+        <w:rPr>
+          <w:b w:val="0"/>
+        </w:rPr>
+        <w:tab/>
+        <w:t>________________________</w:t>
+      </w:r>
+      <w:r>
+        <w:rPr>
+          <w:b w:val="0"/>
+        </w:rPr>
+        <w:tab/>
+        <w:t>___________________________</w:t>
+      </w:r>
     </w:p>
     <w:p>
       <w:pPr>
@@ -649,13 +583,18 @@
     </w:p>
     <w:tbl>
       <w:tblPr>
+        <w:tblStyle w:val="TabellemithellemGitternetz"/>
         <w:tblW w:w="9709" w:type="dxa"/>
+        <w:tblBorders>
+          <w:top w:val="none" w:sz="0" w:space="0" w:color="auto"/>
+          <w:left w:val="none" w:sz="0" w:space="0" w:color="auto"/>
+          <w:bottom w:val="none" w:sz="0" w:space="0" w:color="auto"/>
+          <w:right w:val="none" w:sz="0" w:space="0" w:color="auto"/>
+          <w:insideH w:val="none" w:sz="0" w:space="0" w:color="auto"/>
+          <w:insideV w:val="none" w:sz="0" w:space="0" w:color="auto"/>
+        </w:tblBorders>
         <w:tblLayout w:type="fixed"/>
-        <w:tblCellMar>
-          <w:left w:w="70" w:type="dxa"/>
-          <w:right w:w="70" w:type="dxa"/>
-        </w:tblCellMar>
-        <w:tblLook w:val="0000"/>
+        <w:tblLook w:val="0000" w:firstRow="0" w:lastRow="0" w:firstColumn="0" w:lastColumn="0" w:noHBand="0" w:noVBand="0"/>
       </w:tblPr>
       <w:tblGrid>
         <w:gridCol w:w="7300"/>
@@ -663,16 +602,9 @@
         <w:gridCol w:w="1134"/>
       </w:tblGrid>
       <w:tr>
-        <w:trPr>
-          <w:tblHeader/>
-        </w:trPr>
         <w:tc>
           <w:tcPr>
             <w:tcW w:w="7300" w:type="dxa"/>
-            <w:tcBorders>
-              <w:right w:val="single" w:sz="6" w:space="0" w:color="auto"/>
-            </w:tcBorders>
-            <w:shd w:val="clear" w:color="auto" w:fill="auto"/>
           </w:tcPr>
           <w:p>
             <w:pPr>
@@ -701,11 +633,6 @@
         <w:tc>
           <w:tcPr>
             <w:tcW w:w="1275" w:type="dxa"/>
-            <w:tcBorders>
-              <w:left w:val="single" w:sz="6" w:space="0" w:color="auto"/>
-              <w:right w:val="single" w:sz="6" w:space="0" w:color="auto"/>
-            </w:tcBorders>
-            <w:shd w:val="clear" w:color="auto" w:fill="auto"/>
           </w:tcPr>
           <w:p>
             <w:pPr>
@@ -719,11 +646,6 @@
         <w:tc>
           <w:tcPr>
             <w:tcW w:w="1134" w:type="dxa"/>
-            <w:tcBorders>
-              <w:left w:val="single" w:sz="6" w:space="0" w:color="auto"/>
-              <w:right w:val="single" w:sz="6" w:space="0" w:color="auto"/>
-            </w:tcBorders>
-            <w:shd w:val="clear" w:color="auto" w:fill="auto"/>
           </w:tcPr>
           <w:p>
             <w:pPr>
@@ -739,10 +661,6 @@
         <w:tc>
           <w:tcPr>
             <w:tcW w:w="7300" w:type="dxa"/>
-            <w:tcBorders>
-              <w:right w:val="single" w:sz="6" w:space="0" w:color="auto"/>
-            </w:tcBorders>
-            <w:shd w:val="clear" w:color="auto" w:fill="auto"/>
           </w:tcPr>
           <w:p>
             <w:pPr>
@@ -762,11 +680,6 @@
         <w:tc>
           <w:tcPr>
             <w:tcW w:w="1275" w:type="dxa"/>
-            <w:tcBorders>
-              <w:left w:val="single" w:sz="6" w:space="0" w:color="auto"/>
-              <w:right w:val="single" w:sz="6" w:space="0" w:color="auto"/>
-            </w:tcBorders>
-            <w:shd w:val="clear" w:color="auto" w:fill="auto"/>
           </w:tcPr>
           <w:p>
             <w:pPr>
@@ -780,11 +693,6 @@
         <w:tc>
           <w:tcPr>
             <w:tcW w:w="1134" w:type="dxa"/>
-            <w:tcBorders>
-              <w:left w:val="single" w:sz="6" w:space="0" w:color="auto"/>
-              <w:right w:val="single" w:sz="6" w:space="0" w:color="auto"/>
-            </w:tcBorders>
-            <w:shd w:val="clear" w:color="auto" w:fill="auto"/>
           </w:tcPr>
           <w:p>
             <w:pPr>
@@ -800,10 +708,6 @@
         <w:tc>
           <w:tcPr>
             <w:tcW w:w="7300" w:type="dxa"/>
-            <w:tcBorders>
-              <w:right w:val="single" w:sz="6" w:space="0" w:color="auto"/>
-            </w:tcBorders>
-            <w:shd w:val="clear" w:color="auto" w:fill="auto"/>
           </w:tcPr>
           <w:p>
             <w:pPr>
@@ -857,15 +761,23 @@
               </w:rPr>
             </w:pPr>
           </w:p>
+          <w:p>
+            <w:pPr>
+              <w:pStyle w:val="T2-TitelP"/>
+              <w:numPr>
+                <w:ilvl w:val="0"/>
+                <w:numId w:val="0"/>
+              </w:numPr>
+              <w:ind w:left="567"/>
+              <w:rPr>
+                <w:sz w:val="20"/>
+              </w:rPr>
+            </w:pPr>
+          </w:p>
         </w:tc>
         <w:tc>
           <w:tcPr>
             <w:tcW w:w="1275" w:type="dxa"/>
-            <w:tcBorders>
-              <w:left w:val="single" w:sz="6" w:space="0" w:color="auto"/>
-              <w:right w:val="single" w:sz="6" w:space="0" w:color="auto"/>
-            </w:tcBorders>
-            <w:shd w:val="clear" w:color="auto" w:fill="auto"/>
           </w:tcPr>
           <w:p>
             <w:pPr>
@@ -879,11 +791,197 @@
         <w:tc>
           <w:tcPr>
             <w:tcW w:w="1134" w:type="dxa"/>
-            <w:tcBorders>
-              <w:left w:val="single" w:sz="6" w:space="0" w:color="auto"/>
-              <w:right w:val="single" w:sz="6" w:space="0" w:color="auto"/>
-            </w:tcBorders>
-            <w:shd w:val="clear" w:color="auto" w:fill="auto"/>
+          </w:tcPr>
+          <w:p>
+            <w:pPr>
+              <w:pStyle w:val="ZustndigTermin"/>
+              <w:rPr>
+                <w:sz w:val="20"/>
+              </w:rPr>
+            </w:pPr>
+          </w:p>
+        </w:tc>
+        <w:bookmarkStart w:id="0" w:name="_GoBack"/>
+        <w:bookmarkEnd w:id="0"/>
+      </w:tr>
+      <w:tr>
+        <w:trPr>
+          <w:trHeight w:hRule="exact" w:val="397"/>
+        </w:trPr>
+        <w:tc>
+          <w:tcPr>
+            <w:tcW w:w="7300" w:type="dxa"/>
+          </w:tcPr>
+          <w:p>
+            <w:pPr>
+              <w:pStyle w:val="AbstandvorTitel"/>
+              <w:rPr>
+                <w:sz w:val="20"/>
+              </w:rPr>
+            </w:pPr>
+          </w:p>
+        </w:tc>
+        <w:tc>
+          <w:tcPr>
+            <w:tcW w:w="1275" w:type="dxa"/>
+          </w:tcPr>
+          <w:p>
+            <w:pPr>
+              <w:pStyle w:val="ZustndigTermin"/>
+              <w:rPr>
+                <w:sz w:val="20"/>
+              </w:rPr>
+            </w:pPr>
+          </w:p>
+        </w:tc>
+        <w:tc>
+          <w:tcPr>
+            <w:tcW w:w="1134" w:type="dxa"/>
+          </w:tcPr>
+          <w:p>
+            <w:pPr>
+              <w:pStyle w:val="ZustndigTermin"/>
+              <w:rPr>
+                <w:sz w:val="20"/>
+              </w:rPr>
+            </w:pPr>
+          </w:p>
+        </w:tc>
+      </w:tr>
+      <w:tr>
+        <w:tc>
+          <w:tcPr>
+            <w:tcW w:w="7300" w:type="dxa"/>
+          </w:tcPr>
+          <w:p>
+            <w:pPr>
+              <w:pStyle w:val="T1-TitelP"/>
+              <w:rPr>
+                <w:sz w:val="20"/>
+              </w:rPr>
+            </w:pPr>
+            <w:r>
+              <w:rPr>
+                <w:sz w:val="20"/>
+              </w:rPr>
+              <w:t>Weiteres Vorgehen</w:t>
+            </w:r>
+          </w:p>
+        </w:tc>
+        <w:tc>
+          <w:tcPr>
+            <w:tcW w:w="1275" w:type="dxa"/>
+          </w:tcPr>
+          <w:p>
+            <w:pPr>
+              <w:pStyle w:val="ZustndigTermin"/>
+              <w:rPr>
+                <w:sz w:val="20"/>
+              </w:rPr>
+            </w:pPr>
+          </w:p>
+        </w:tc>
+        <w:tc>
+          <w:tcPr>
+            <w:tcW w:w="1134" w:type="dxa"/>
+          </w:tcPr>
+          <w:p>
+            <w:pPr>
+              <w:pStyle w:val="ZustndigTermin"/>
+              <w:rPr>
+                <w:sz w:val="20"/>
+              </w:rPr>
+            </w:pPr>
+          </w:p>
+        </w:tc>
+      </w:tr>
+      <w:tr>
+        <w:tc>
+          <w:tcPr>
+            <w:tcW w:w="7300" w:type="dxa"/>
+          </w:tcPr>
+          <w:p>
+            <w:pPr>
+              <w:pStyle w:val="T2-TitelP"/>
+              <w:numPr>
+                <w:ilvl w:val="0"/>
+                <w:numId w:val="0"/>
+              </w:numPr>
+              <w:ind w:left="567"/>
+              <w:rPr>
+                <w:sz w:val="20"/>
+              </w:rPr>
+            </w:pPr>
+          </w:p>
+          <w:p>
+            <w:pPr>
+              <w:pStyle w:val="T2-TitelP"/>
+              <w:numPr>
+                <w:ilvl w:val="0"/>
+                <w:numId w:val="0"/>
+              </w:numPr>
+              <w:ind w:left="567"/>
+              <w:rPr>
+                <w:sz w:val="20"/>
+              </w:rPr>
+            </w:pPr>
+          </w:p>
+          <w:p>
+            <w:pPr>
+              <w:pStyle w:val="T2-TitelP"/>
+              <w:numPr>
+                <w:ilvl w:val="0"/>
+                <w:numId w:val="0"/>
+              </w:numPr>
+              <w:ind w:left="567"/>
+              <w:rPr>
+                <w:sz w:val="20"/>
+              </w:rPr>
+            </w:pPr>
+          </w:p>
+          <w:p>
+            <w:pPr>
+              <w:pStyle w:val="T2-TitelP"/>
+              <w:numPr>
+                <w:ilvl w:val="0"/>
+                <w:numId w:val="0"/>
+              </w:numPr>
+              <w:ind w:left="567"/>
+              <w:rPr>
+                <w:sz w:val="20"/>
+              </w:rPr>
+            </w:pPr>
+          </w:p>
+          <w:p>
+            <w:pPr>
+              <w:pStyle w:val="T2-TitelP"/>
+              <w:numPr>
+                <w:ilvl w:val="0"/>
+                <w:numId w:val="0"/>
+              </w:numPr>
+              <w:ind w:left="567"/>
+              <w:rPr>
+                <w:sz w:val="20"/>
+              </w:rPr>
+            </w:pPr>
+          </w:p>
+        </w:tc>
+        <w:tc>
+          <w:tcPr>
+            <w:tcW w:w="1275" w:type="dxa"/>
+          </w:tcPr>
+          <w:p>
+            <w:pPr>
+              <w:pStyle w:val="ZustndigTermin"/>
+              <w:rPr>
+                <w:sz w:val="20"/>
+              </w:rPr>
+            </w:pPr>
+          </w:p>
+        </w:tc>
+        <w:tc>
+          <w:tcPr>
+            <w:tcW w:w="1134" w:type="dxa"/>
           </w:tcPr>
           <w:p>
             <w:pPr>
@@ -902,10 +1000,6 @@
         <w:tc>
           <w:tcPr>
             <w:tcW w:w="7300" w:type="dxa"/>
-            <w:tcBorders>
-              <w:right w:val="single" w:sz="6" w:space="0" w:color="auto"/>
-            </w:tcBorders>
-            <w:shd w:val="clear" w:color="auto" w:fill="auto"/>
           </w:tcPr>
           <w:p>
             <w:pPr>
@@ -919,16 +1013,15 @@
         <w:tc>
           <w:tcPr>
             <w:tcW w:w="1275" w:type="dxa"/>
-            <w:tcBorders>
-              <w:left w:val="single" w:sz="6" w:space="0" w:color="auto"/>
-              <w:right w:val="single" w:sz="6" w:space="0" w:color="auto"/>
-            </w:tcBorders>
-            <w:shd w:val="clear" w:color="auto" w:fill="auto"/>
           </w:tcPr>
           <w:p>
             <w:pPr>
               <w:pStyle w:val="ZustndigTermin"/>
-              <w:rPr>
+              <w:tabs>
+                <w:tab w:val="left" w:pos="2552"/>
+              </w:tabs>
+              <w:rPr>
+                <w:rFonts w:cs="Times New Roman"/>
                 <w:sz w:val="20"/>
               </w:rPr>
             </w:pPr>
@@ -937,16 +1030,15 @@
         <w:tc>
           <w:tcPr>
             <w:tcW w:w="1134" w:type="dxa"/>
-            <w:tcBorders>
-              <w:left w:val="single" w:sz="6" w:space="0" w:color="auto"/>
-              <w:right w:val="single" w:sz="6" w:space="0" w:color="auto"/>
-            </w:tcBorders>
-            <w:shd w:val="clear" w:color="auto" w:fill="auto"/>
           </w:tcPr>
           <w:p>
             <w:pPr>
               <w:pStyle w:val="ZustndigTermin"/>
-              <w:rPr>
+              <w:tabs>
+                <w:tab w:val="left" w:pos="2552"/>
+              </w:tabs>
+              <w:rPr>
+                <w:rFonts w:cs="Times New Roman"/>
                 <w:sz w:val="20"/>
               </w:rPr>
             </w:pPr>
@@ -957,10 +1049,6 @@
         <w:tc>
           <w:tcPr>
             <w:tcW w:w="7300" w:type="dxa"/>
-            <w:tcBorders>
-              <w:right w:val="single" w:sz="6" w:space="0" w:color="auto"/>
-            </w:tcBorders>
-            <w:shd w:val="clear" w:color="auto" w:fill="auto"/>
           </w:tcPr>
           <w:p>
             <w:pPr>
@@ -973,18 +1061,13 @@
               <w:rPr>
                 <w:sz w:val="20"/>
               </w:rPr>
-              <w:t>Weiteres Vorgehen</w:t>
+              <w:t>Projektplanung</w:t>
             </w:r>
           </w:p>
         </w:tc>
         <w:tc>
           <w:tcPr>
             <w:tcW w:w="1275" w:type="dxa"/>
-            <w:tcBorders>
-              <w:left w:val="single" w:sz="6" w:space="0" w:color="auto"/>
-              <w:right w:val="single" w:sz="6" w:space="0" w:color="auto"/>
-            </w:tcBorders>
-            <w:shd w:val="clear" w:color="auto" w:fill="auto"/>
           </w:tcPr>
           <w:p>
             <w:pPr>
@@ -998,11 +1081,6 @@
         <w:tc>
           <w:tcPr>
             <w:tcW w:w="1134" w:type="dxa"/>
-            <w:tcBorders>
-              <w:left w:val="single" w:sz="6" w:space="0" w:color="auto"/>
-              <w:right w:val="single" w:sz="6" w:space="0" w:color="auto"/>
-            </w:tcBorders>
-            <w:shd w:val="clear" w:color="auto" w:fill="auto"/>
           </w:tcPr>
           <w:p>
             <w:pPr>
@@ -1018,10 +1096,6 @@
         <w:tc>
           <w:tcPr>
             <w:tcW w:w="7300" w:type="dxa"/>
-            <w:tcBorders>
-              <w:right w:val="single" w:sz="6" w:space="0" w:color="auto"/>
-            </w:tcBorders>
-            <w:shd w:val="clear" w:color="auto" w:fill="auto"/>
           </w:tcPr>
           <w:p>
             <w:pPr>
@@ -1092,11 +1166,6 @@
         <w:tc>
           <w:tcPr>
             <w:tcW w:w="1275" w:type="dxa"/>
-            <w:tcBorders>
-              <w:left w:val="single" w:sz="6" w:space="0" w:color="auto"/>
-              <w:right w:val="single" w:sz="6" w:space="0" w:color="auto"/>
-            </w:tcBorders>
-            <w:shd w:val="clear" w:color="auto" w:fill="auto"/>
           </w:tcPr>
           <w:p>
             <w:pPr>
@@ -1110,11 +1179,6 @@
         <w:tc>
           <w:tcPr>
             <w:tcW w:w="1134" w:type="dxa"/>
-            <w:tcBorders>
-              <w:left w:val="single" w:sz="6" w:space="0" w:color="auto"/>
-              <w:right w:val="single" w:sz="6" w:space="0" w:color="auto"/>
-            </w:tcBorders>
-            <w:shd w:val="clear" w:color="auto" w:fill="auto"/>
           </w:tcPr>
           <w:p>
             <w:pPr>
@@ -1133,10 +1197,6 @@
         <w:tc>
           <w:tcPr>
             <w:tcW w:w="7300" w:type="dxa"/>
-            <w:tcBorders>
-              <w:right w:val="single" w:sz="6" w:space="0" w:color="auto"/>
-            </w:tcBorders>
-            <w:shd w:val="clear" w:color="auto" w:fill="auto"/>
           </w:tcPr>
           <w:p>
             <w:pPr>
@@ -1150,20 +1210,11 @@
         <w:tc>
           <w:tcPr>
             <w:tcW w:w="1275" w:type="dxa"/>
-            <w:tcBorders>
-              <w:left w:val="single" w:sz="6" w:space="0" w:color="auto"/>
-              <w:right w:val="single" w:sz="6" w:space="0" w:color="auto"/>
-            </w:tcBorders>
-            <w:shd w:val="clear" w:color="auto" w:fill="auto"/>
           </w:tcPr>
           <w:p>
             <w:pPr>
               <w:pStyle w:val="ZustndigTermin"/>
-              <w:tabs>
-                <w:tab w:val="left" w:pos="2552"/>
-              </w:tabs>
-              <w:rPr>
-                <w:rFonts w:cs="Times New Roman"/>
+              <w:rPr>
                 <w:sz w:val="20"/>
               </w:rPr>
             </w:pPr>
@@ -1172,20 +1223,11 @@
         <w:tc>
           <w:tcPr>
             <w:tcW w:w="1134" w:type="dxa"/>
-            <w:tcBorders>
-              <w:left w:val="single" w:sz="6" w:space="0" w:color="auto"/>
-              <w:right w:val="single" w:sz="6" w:space="0" w:color="auto"/>
-            </w:tcBorders>
-            <w:shd w:val="clear" w:color="auto" w:fill="auto"/>
           </w:tcPr>
           <w:p>
             <w:pPr>
               <w:pStyle w:val="ZustndigTermin"/>
-              <w:tabs>
-                <w:tab w:val="left" w:pos="2552"/>
-              </w:tabs>
-              <w:rPr>
-                <w:rFonts w:cs="Times New Roman"/>
+              <w:rPr>
                 <w:sz w:val="20"/>
               </w:rPr>
             </w:pPr>
@@ -1196,10 +1238,6 @@
         <w:tc>
           <w:tcPr>
             <w:tcW w:w="7300" w:type="dxa"/>
-            <w:tcBorders>
-              <w:right w:val="single" w:sz="6" w:space="0" w:color="auto"/>
-            </w:tcBorders>
-            <w:shd w:val="clear" w:color="auto" w:fill="auto"/>
           </w:tcPr>
           <w:p>
             <w:pPr>
@@ -1212,19 +1250,87 @@
               <w:rPr>
                 <w:sz w:val="20"/>
               </w:rPr>
-              <w:t>Projektplanung</w:t>
+              <w:t>Termine</w:t>
             </w:r>
+          </w:p>
+          <w:p>
+            <w:pPr>
+              <w:pStyle w:val="T2-TitelP"/>
+              <w:numPr>
+                <w:ilvl w:val="0"/>
+                <w:numId w:val="0"/>
+              </w:numPr>
+              <w:ind w:left="567"/>
+              <w:rPr>
+                <w:sz w:val="20"/>
+              </w:rPr>
+            </w:pPr>
+          </w:p>
+          <w:p>
+            <w:pPr>
+              <w:pStyle w:val="T2-TitelP"/>
+              <w:numPr>
+                <w:ilvl w:val="0"/>
+                <w:numId w:val="0"/>
+              </w:numPr>
+              <w:ind w:left="567"/>
+              <w:rPr>
+                <w:sz w:val="20"/>
+              </w:rPr>
+            </w:pPr>
+          </w:p>
+          <w:p>
+            <w:pPr>
+              <w:pStyle w:val="T2-TitelP"/>
+              <w:numPr>
+                <w:ilvl w:val="0"/>
+                <w:numId w:val="0"/>
+              </w:numPr>
+              <w:ind w:left="567"/>
+              <w:rPr>
+                <w:sz w:val="20"/>
+              </w:rPr>
+            </w:pPr>
+          </w:p>
+          <w:p>
+            <w:pPr>
+              <w:pStyle w:val="T2-TitelP"/>
+              <w:numPr>
+                <w:ilvl w:val="0"/>
+                <w:numId w:val="0"/>
+              </w:numPr>
+              <w:ind w:left="567"/>
+              <w:rPr>
+                <w:sz w:val="20"/>
+              </w:rPr>
+            </w:pPr>
+          </w:p>
+          <w:p>
+            <w:pPr>
+              <w:pStyle w:val="T1-TitelP"/>
+              <w:numPr>
+                <w:ilvl w:val="0"/>
+                <w:numId w:val="0"/>
+              </w:numPr>
+              <w:ind w:left="567"/>
+              <w:rPr>
+                <w:sz w:val="20"/>
+              </w:rPr>
+            </w:pPr>
           </w:p>
         </w:tc>
         <w:tc>
           <w:tcPr>
             <w:tcW w:w="1275" w:type="dxa"/>
-            <w:tcBorders>
-              <w:left w:val="single" w:sz="6" w:space="0" w:color="auto"/>
-              <w:right w:val="single" w:sz="6" w:space="0" w:color="auto"/>
-            </w:tcBorders>
-            <w:shd w:val="clear" w:color="auto" w:fill="auto"/>
           </w:tcPr>
+          <w:p>
+            <w:pPr>
+              <w:pStyle w:val="ZustndigTermin"/>
+              <w:rPr>
+                <w:sz w:val="20"/>
+              </w:rPr>
+            </w:pPr>
+          </w:p>
           <w:p>
             <w:pPr>
               <w:pStyle w:val="ZustndigTermin"/>
@@ -1237,12 +1343,15 @@
         <w:tc>
           <w:tcPr>
             <w:tcW w:w="1134" w:type="dxa"/>
-            <w:tcBorders>
-              <w:left w:val="single" w:sz="6" w:space="0" w:color="auto"/>
-              <w:right w:val="single" w:sz="6" w:space="0" w:color="auto"/>
-            </w:tcBorders>
-            <w:shd w:val="clear" w:color="auto" w:fill="auto"/>
           </w:tcPr>
+          <w:p>
+            <w:pPr>
+              <w:pStyle w:val="ZustndigTermin"/>
+              <w:rPr>
+                <w:sz w:val="20"/>
+              </w:rPr>
+            </w:pPr>
+          </w:p>
           <w:p>
             <w:pPr>
               <w:pStyle w:val="ZustndigTermin"/>
@@ -1257,10 +1366,6 @@
         <w:tc>
           <w:tcPr>
             <w:tcW w:w="7300" w:type="dxa"/>
-            <w:tcBorders>
-              <w:right w:val="single" w:sz="6" w:space="0" w:color="auto"/>
-            </w:tcBorders>
-            <w:shd w:val="clear" w:color="auto" w:fill="auto"/>
           </w:tcPr>
           <w:p>
             <w:pPr>
@@ -1274,164 +1379,25 @@
                 <w:sz w:val="20"/>
               </w:rPr>
             </w:pPr>
-            <w:r>
-              <w:rPr>
-                <w:sz w:val="20"/>
-              </w:rPr>
-              <w:t>Skalierung erarbeiten und abschliessen</w:t>
-            </w:r>
-          </w:p>
-          <w:p>
-            <w:pPr>
-              <w:pStyle w:val="T2-TitelP"/>
-              <w:numPr>
-                <w:ilvl w:val="0"/>
-                <w:numId w:val="0"/>
-              </w:numPr>
-              <w:ind w:left="567"/>
-              <w:rPr>
-                <w:sz w:val="20"/>
-              </w:rPr>
-            </w:pPr>
-          </w:p>
-          <w:p>
-            <w:pPr>
-              <w:pStyle w:val="T2-TitelP"/>
-              <w:numPr>
-                <w:ilvl w:val="0"/>
-                <w:numId w:val="0"/>
-              </w:numPr>
-              <w:ind w:left="567"/>
-              <w:rPr>
-                <w:sz w:val="20"/>
-              </w:rPr>
-            </w:pPr>
-          </w:p>
-          <w:p>
-            <w:pPr>
-              <w:pStyle w:val="T2-TitelP"/>
-              <w:numPr>
-                <w:ilvl w:val="0"/>
-                <w:numId w:val="0"/>
-              </w:numPr>
-              <w:ind w:left="567"/>
-              <w:rPr>
-                <w:sz w:val="20"/>
-              </w:rPr>
-            </w:pPr>
-          </w:p>
-          <w:p>
-            <w:pPr>
-              <w:pStyle w:val="T2-TitelP"/>
-              <w:numPr>
-                <w:ilvl w:val="0"/>
-                <w:numId w:val="0"/>
-              </w:numPr>
-              <w:ind w:left="567"/>
-              <w:rPr>
-                <w:sz w:val="20"/>
-              </w:rPr>
-            </w:pPr>
           </w:p>
         </w:tc>
         <w:tc>
           <w:tcPr>
             <w:tcW w:w="1275" w:type="dxa"/>
-            <w:tcBorders>
-              <w:left w:val="single" w:sz="6" w:space="0" w:color="auto"/>
-              <w:right w:val="single" w:sz="6" w:space="0" w:color="auto"/>
-            </w:tcBorders>
-            <w:shd w:val="clear" w:color="auto" w:fill="auto"/>
           </w:tcPr>
           <w:p>
             <w:pPr>
               <w:pStyle w:val="ZustndigTermin"/>
-              <w:rPr>
-                <w:sz w:val="20"/>
-              </w:rPr>
-            </w:pPr>
-            <w:proofErr w:type="spellStart"/>
-            <w:r>
-              <w:rPr>
-                <w:sz w:val="20"/>
-              </w:rPr>
-              <w:t>koenigma</w:t>
-            </w:r>
-            <w:proofErr w:type="spellEnd"/>
+              <w:spacing w:before="120"/>
+              <w:rPr>
+                <w:sz w:val="20"/>
+              </w:rPr>
+            </w:pPr>
           </w:p>
         </w:tc>
         <w:tc>
           <w:tcPr>
             <w:tcW w:w="1134" w:type="dxa"/>
-            <w:tcBorders>
-              <w:left w:val="single" w:sz="6" w:space="0" w:color="auto"/>
-              <w:right w:val="single" w:sz="6" w:space="0" w:color="auto"/>
-            </w:tcBorders>
-            <w:shd w:val="clear" w:color="auto" w:fill="auto"/>
-          </w:tcPr>
-          <w:p>
-            <w:pPr>
-              <w:pStyle w:val="ZustndigTermin"/>
-              <w:rPr>
-                <w:sz w:val="20"/>
-              </w:rPr>
-            </w:pPr>
-            <w:r>
-              <w:rPr>
-                <w:sz w:val="20"/>
-              </w:rPr>
-              <w:t>13.10.15</w:t>
-            </w:r>
-          </w:p>
-        </w:tc>
-      </w:tr>
-      <w:tr>
-        <w:trPr>
-          <w:trHeight w:hRule="exact" w:val="397"/>
-        </w:trPr>
-        <w:tc>
-          <w:tcPr>
-            <w:tcW w:w="7300" w:type="dxa"/>
-            <w:tcBorders>
-              <w:right w:val="single" w:sz="6" w:space="0" w:color="auto"/>
-            </w:tcBorders>
-            <w:shd w:val="clear" w:color="auto" w:fill="auto"/>
-          </w:tcPr>
-          <w:p>
-            <w:pPr>
-              <w:pStyle w:val="AbstandvorTitel"/>
-              <w:rPr>
-                <w:sz w:val="20"/>
-              </w:rPr>
-            </w:pPr>
-          </w:p>
-        </w:tc>
-        <w:tc>
-          <w:tcPr>
-            <w:tcW w:w="1275" w:type="dxa"/>
-            <w:tcBorders>
-              <w:left w:val="single" w:sz="6" w:space="0" w:color="auto"/>
-              <w:right w:val="single" w:sz="6" w:space="0" w:color="auto"/>
-            </w:tcBorders>
-            <w:shd w:val="clear" w:color="auto" w:fill="auto"/>
-          </w:tcPr>
-          <w:p>
-            <w:pPr>
-              <w:pStyle w:val="ZustndigTermin"/>
-              <w:rPr>
-                <w:sz w:val="20"/>
-              </w:rPr>
-            </w:pPr>
-          </w:p>
-        </w:tc>
-        <w:tc>
-          <w:tcPr>
-            <w:tcW w:w="1134" w:type="dxa"/>
-            <w:tcBorders>
-              <w:left w:val="single" w:sz="6" w:space="0" w:color="auto"/>
-              <w:right w:val="single" w:sz="6" w:space="0" w:color="auto"/>
-            </w:tcBorders>
-            <w:shd w:val="clear" w:color="auto" w:fill="auto"/>
           </w:tcPr>
           <w:p>
             <w:pPr>
@@ -1447,363 +1413,79 @@
         <w:tc>
           <w:tcPr>
             <w:tcW w:w="7300" w:type="dxa"/>
-            <w:tcBorders>
-              <w:right w:val="single" w:sz="6" w:space="0" w:color="auto"/>
-            </w:tcBorders>
-            <w:shd w:val="clear" w:color="auto" w:fill="auto"/>
           </w:tcPr>
           <w:p>
             <w:pPr>
               <w:pStyle w:val="T1-TitelP"/>
-              <w:rPr>
-                <w:sz w:val="20"/>
-              </w:rPr>
             </w:pPr>
             <w:r>
-              <w:rPr>
-                <w:sz w:val="20"/>
-              </w:rPr>
-              <w:t>Termine</w:t>
+              <w:t>Diverses</w:t>
             </w:r>
           </w:p>
           <w:p>
             <w:pPr>
-              <w:pStyle w:val="T2-TitelP"/>
+              <w:pStyle w:val="T1-TitelP"/>
               <w:numPr>
                 <w:ilvl w:val="0"/>
                 <w:numId w:val="0"/>
               </w:numPr>
-              <w:ind w:left="567"/>
-              <w:rPr>
-                <w:sz w:val="20"/>
-              </w:rPr>
-            </w:pPr>
-            <w:r>
-              <w:rPr>
-                <w:sz w:val="20"/>
-              </w:rPr>
-              <w:t>FFT in Java implementieren und testen</w:t>
-            </w:r>
-            <w:r>
-              <w:rPr>
-                <w:sz w:val="20"/>
-              </w:rPr>
-              <w:t xml:space="preserve">, Vergleich über </w:t>
-            </w:r>
-            <w:proofErr w:type="spellStart"/>
-            <w:r>
-              <w:rPr>
-                <w:sz w:val="20"/>
-              </w:rPr>
-              <w:t>txt</w:t>
-            </w:r>
-            <w:proofErr w:type="spellEnd"/>
-            <w:r>
-              <w:rPr>
-                <w:sz w:val="20"/>
-              </w:rPr>
-              <w:t>-File</w:t>
-            </w:r>
-          </w:p>
-          <w:p>
-            <w:pPr>
-              <w:pStyle w:val="T2-TitelP"/>
+            </w:pPr>
+          </w:p>
+          <w:p>
+            <w:pPr>
+              <w:pStyle w:val="T1-TitelP"/>
               <w:numPr>
                 <w:ilvl w:val="0"/>
                 <w:numId w:val="0"/>
               </w:numPr>
-              <w:ind w:left="567"/>
-              <w:rPr>
-                <w:sz w:val="20"/>
-              </w:rPr>
-            </w:pPr>
-            <w:r>
-              <w:rPr>
-                <w:sz w:val="20"/>
-              </w:rPr>
-              <w:t>Mail mit potentiellem FFT-Kandidat</w:t>
-            </w:r>
-          </w:p>
-          <w:p>
-            <w:pPr>
-              <w:pStyle w:val="T2-TitelP"/>
+            </w:pPr>
+          </w:p>
+          <w:p>
+            <w:pPr>
+              <w:pStyle w:val="T1-TitelP"/>
               <w:numPr>
                 <w:ilvl w:val="0"/>
                 <w:numId w:val="0"/>
               </w:numPr>
-              <w:ind w:left="567"/>
-              <w:rPr>
-                <w:sz w:val="20"/>
-              </w:rPr>
-            </w:pPr>
-          </w:p>
-          <w:p>
-            <w:pPr>
-              <w:pStyle w:val="T2-TitelP"/>
+            </w:pPr>
+          </w:p>
+          <w:p>
+            <w:pPr>
+              <w:pStyle w:val="T1-TitelP"/>
               <w:numPr>
                 <w:ilvl w:val="0"/>
                 <w:numId w:val="0"/>
               </w:numPr>
-              <w:ind w:left="567"/>
-              <w:rPr>
-                <w:sz w:val="20"/>
-              </w:rPr>
-            </w:pPr>
-          </w:p>
-          <w:p>
-            <w:pPr>
-              <w:pStyle w:val="T2-TitelP"/>
+            </w:pPr>
+          </w:p>
+          <w:p>
+            <w:pPr>
+              <w:pStyle w:val="T1-TitelP"/>
               <w:numPr>
                 <w:ilvl w:val="0"/>
                 <w:numId w:val="0"/>
               </w:numPr>
-              <w:ind w:left="567"/>
-              <w:rPr>
-                <w:sz w:val="20"/>
-              </w:rPr>
-            </w:pPr>
-          </w:p>
-          <w:p>
-            <w:pPr>
-              <w:pStyle w:val="T2-TitelP"/>
-              <w:numPr>
-                <w:ilvl w:val="0"/>
-                <w:numId w:val="0"/>
-              </w:numPr>
-              <w:ind w:left="567"/>
-              <w:rPr>
-                <w:sz w:val="20"/>
-              </w:rPr>
-            </w:pPr>
-          </w:p>
-          <w:p>
-            <w:pPr>
-              <w:pStyle w:val="T1-TitelP"/>
-              <w:rPr>
-                <w:sz w:val="20"/>
-              </w:rPr>
-            </w:pPr>
-            <w:r>
-              <w:rPr>
-                <w:sz w:val="20"/>
-              </w:rPr>
-              <w:t>Diverses</w:t>
-            </w:r>
+            </w:pPr>
           </w:p>
         </w:tc>
         <w:tc>
           <w:tcPr>
             <w:tcW w:w="1275" w:type="dxa"/>
-            <w:tcBorders>
-              <w:left w:val="single" w:sz="6" w:space="0" w:color="auto"/>
-              <w:right w:val="single" w:sz="6" w:space="0" w:color="auto"/>
-            </w:tcBorders>
-            <w:shd w:val="clear" w:color="auto" w:fill="auto"/>
           </w:tcPr>
           <w:p>
             <w:pPr>
               <w:pStyle w:val="ZustndigTermin"/>
-              <w:rPr>
-                <w:sz w:val="20"/>
-              </w:rPr>
-            </w:pPr>
-          </w:p>
-          <w:p>
-            <w:pPr>
-              <w:pStyle w:val="ZustndigTermin"/>
-              <w:rPr>
-                <w:sz w:val="20"/>
-              </w:rPr>
-            </w:pPr>
-            <w:proofErr w:type="spellStart"/>
-            <w:r>
-              <w:rPr>
-                <w:sz w:val="20"/>
-              </w:rPr>
-              <w:t>koenigma</w:t>
-            </w:r>
-            <w:proofErr w:type="spellEnd"/>
-          </w:p>
-          <w:p>
-            <w:pPr>
-              <w:pStyle w:val="ZustndigTermin"/>
-              <w:rPr>
-                <w:sz w:val="20"/>
-              </w:rPr>
-            </w:pPr>
-            <w:proofErr w:type="spellStart"/>
-            <w:r>
-              <w:rPr>
-                <w:sz w:val="20"/>
-              </w:rPr>
-              <w:t>lome</w:t>
-            </w:r>
-            <w:proofErr w:type="spellEnd"/>
+              <w:spacing w:before="120"/>
+              <w:rPr>
+                <w:sz w:val="20"/>
+              </w:rPr>
+            </w:pPr>
           </w:p>
         </w:tc>
         <w:tc>
           <w:tcPr>
             <w:tcW w:w="1134" w:type="dxa"/>
-            <w:tcBorders>
-              <w:left w:val="single" w:sz="6" w:space="0" w:color="auto"/>
-              <w:right w:val="single" w:sz="6" w:space="0" w:color="auto"/>
-            </w:tcBorders>
-            <w:shd w:val="clear" w:color="auto" w:fill="auto"/>
           </w:tcPr>
-          <w:p>
-            <w:pPr>
-              <w:pStyle w:val="ZustndigTermin"/>
-              <w:rPr>
-                <w:sz w:val="20"/>
-              </w:rPr>
-            </w:pPr>
-          </w:p>
-          <w:p>
-            <w:pPr>
-              <w:pStyle w:val="ZustndigTermin"/>
-              <w:rPr>
-                <w:sz w:val="20"/>
-              </w:rPr>
-            </w:pPr>
-            <w:r>
-              <w:rPr>
-                <w:sz w:val="20"/>
-              </w:rPr>
-              <w:t>20.10.15</w:t>
-            </w:r>
-          </w:p>
-          <w:p>
-            <w:pPr>
-              <w:pStyle w:val="ZustndigTermin"/>
-              <w:rPr>
-                <w:sz w:val="20"/>
-              </w:rPr>
-            </w:pPr>
-            <w:r>
-              <w:rPr>
-                <w:sz w:val="20"/>
-              </w:rPr>
-              <w:t>20.10.15</w:t>
-            </w:r>
-          </w:p>
-        </w:tc>
-      </w:tr>
-      <w:tr>
-        <w:tc>
-          <w:tcPr>
-            <w:tcW w:w="7300" w:type="dxa"/>
-            <w:tcBorders>
-              <w:right w:val="single" w:sz="6" w:space="0" w:color="auto"/>
-            </w:tcBorders>
-            <w:shd w:val="clear" w:color="auto" w:fill="auto"/>
-          </w:tcPr>
-          <w:p>
-            <w:pPr>
-              <w:pStyle w:val="T2-TitelP"/>
-              <w:numPr>
-                <w:ilvl w:val="0"/>
-                <w:numId w:val="0"/>
-              </w:numPr>
-              <w:ind w:left="567"/>
-              <w:rPr>
-                <w:sz w:val="20"/>
-              </w:rPr>
-            </w:pPr>
-          </w:p>
-          <w:p>
-            <w:pPr>
-              <w:pStyle w:val="T2-TitelP"/>
-              <w:numPr>
-                <w:ilvl w:val="0"/>
-                <w:numId w:val="0"/>
-              </w:numPr>
-              <w:ind w:left="567"/>
-              <w:rPr>
-                <w:sz w:val="20"/>
-              </w:rPr>
-            </w:pPr>
-          </w:p>
-          <w:p>
-            <w:pPr>
-              <w:pStyle w:val="T2-TitelP"/>
-              <w:numPr>
-                <w:ilvl w:val="0"/>
-                <w:numId w:val="0"/>
-              </w:numPr>
-              <w:ind w:left="567"/>
-              <w:rPr>
-                <w:sz w:val="20"/>
-              </w:rPr>
-            </w:pPr>
-          </w:p>
-        </w:tc>
-        <w:tc>
-          <w:tcPr>
-            <w:tcW w:w="1275" w:type="dxa"/>
-            <w:tcBorders>
-              <w:left w:val="single" w:sz="6" w:space="0" w:color="auto"/>
-              <w:right w:val="single" w:sz="6" w:space="0" w:color="auto"/>
-            </w:tcBorders>
-            <w:shd w:val="clear" w:color="auto" w:fill="auto"/>
-          </w:tcPr>
-          <w:p>
-            <w:pPr>
-              <w:pStyle w:val="ZustndigTermin"/>
-              <w:spacing w:before="120"/>
-              <w:rPr>
-                <w:sz w:val="20"/>
-              </w:rPr>
-            </w:pPr>
-          </w:p>
-          <w:p>
-            <w:pPr>
-              <w:pStyle w:val="ZustndigTermin"/>
-              <w:spacing w:before="120"/>
-              <w:rPr>
-                <w:sz w:val="20"/>
-              </w:rPr>
-            </w:pPr>
-          </w:p>
-        </w:tc>
-        <w:tc>
-          <w:tcPr>
-            <w:tcW w:w="1134" w:type="dxa"/>
-            <w:tcBorders>
-              <w:left w:val="single" w:sz="6" w:space="0" w:color="auto"/>
-              <w:right w:val="single" w:sz="6" w:space="0" w:color="auto"/>
-            </w:tcBorders>
-            <w:shd w:val="clear" w:color="auto" w:fill="auto"/>
-          </w:tcPr>
-          <w:p>
-            <w:pPr>
-              <w:pStyle w:val="ZustndigTermin"/>
-              <w:rPr>
-                <w:sz w:val="20"/>
-              </w:rPr>
-            </w:pPr>
-          </w:p>
-          <w:p>
-            <w:pPr>
-              <w:pStyle w:val="ZustndigTermin"/>
-              <w:rPr>
-                <w:sz w:val="20"/>
-              </w:rPr>
-            </w:pPr>
-          </w:p>
-          <w:p>
-            <w:pPr>
-              <w:pStyle w:val="ZustndigTermin"/>
-              <w:rPr>
-                <w:sz w:val="20"/>
-              </w:rPr>
-            </w:pPr>
-            <w:r>
-              <w:rPr>
-                <w:sz w:val="20"/>
-              </w:rPr>
-              <w:br/>
-            </w:r>
-          </w:p>
           <w:p>
             <w:pPr>
               <w:pStyle w:val="ZustndigTermin"/>
@@ -1828,10 +1510,10 @@
       </w:pPr>
     </w:p>
     <w:sectPr>
-      <w:headerReference w:type="default" r:id="rId9"/>
-      <w:footerReference w:type="default" r:id="rId10"/>
-      <w:headerReference w:type="first" r:id="rId11"/>
-      <w:footerReference w:type="first" r:id="rId12"/>
+      <w:headerReference w:type="default" r:id="rId8"/>
+      <w:footerReference w:type="default" r:id="rId9"/>
+      <w:headerReference w:type="first" r:id="rId10"/>
+      <w:footerReference w:type="first" r:id="rId11"/>
       <w:footnotePr>
         <w:numRestart w:val="eachSect"/>
       </w:footnotePr>
@@ -1846,7 +1528,7 @@
 </file>
 
 <file path=word/endnotes.xml><?xml version="1.0" encoding="utf-8"?>
-<w:endnotes xmlns:ve="http://schemas.openxmlformats.org/markup-compatibility/2006" xmlns:o="urn:schemas-microsoft-com:office:office" xmlns:r="http://schemas.openxmlformats.org/officeDocument/2006/relationships" xmlns:m="http://schemas.openxmlformats.org/officeDocument/2006/math" xmlns:v="urn:schemas-microsoft-com:vml" xmlns:wp="http://schemas.openxmlformats.org/drawingml/2006/wordprocessingDrawing" xmlns:w10="urn:schemas-microsoft-com:office:word" xmlns:w="http://schemas.openxmlformats.org/wordprocessingml/2006/main" xmlns:wne="http://schemas.microsoft.com/office/word/2006/wordml">
+<w:endnotes xmlns:wpc="http://schemas.microsoft.com/office/word/2010/wordprocessingCanvas" xmlns:cx="http://schemas.microsoft.com/office/drawing/2014/chartex" xmlns:cx1="http://schemas.microsoft.com/office/drawing/2015/9/8/chartex" xmlns:cx2="http://schemas.microsoft.com/office/drawing/2015/10/21/chartex" xmlns:mc="http://schemas.openxmlformats.org/markup-compatibility/2006" xmlns:o="urn:schemas-microsoft-com:office:office" xmlns:r="http://schemas.openxmlformats.org/officeDocument/2006/relationships" xmlns:m="http://schemas.openxmlformats.org/officeDocument/2006/math" xmlns:v="urn:schemas-microsoft-com:vml" xmlns:wp14="http://schemas.microsoft.com/office/word/2010/wordprocessingDrawing" xmlns:wp="http://schemas.openxmlformats.org/drawingml/2006/wordprocessingDrawing" xmlns:w10="urn:schemas-microsoft-com:office:word" xmlns:w="http://schemas.openxmlformats.org/wordprocessingml/2006/main" xmlns:w14="http://schemas.microsoft.com/office/word/2010/wordml" xmlns:w15="http://schemas.microsoft.com/office/word/2012/wordml" xmlns:w16se="http://schemas.microsoft.com/office/word/2015/wordml/symex" xmlns:wpg="http://schemas.microsoft.com/office/word/2010/wordprocessingGroup" xmlns:wpi="http://schemas.microsoft.com/office/word/2010/wordprocessingInk" xmlns:wne="http://schemas.microsoft.com/office/word/2006/wordml" xmlns:wps="http://schemas.microsoft.com/office/word/2010/wordprocessingShape" mc:Ignorable="w14 w15 w16se wp14">
   <w:endnote w:type="separator" w:id="-1">
     <w:p>
       <w:pPr>
@@ -1871,7 +1553,7 @@
 </file>
 
 <file path=word/footer1.xml><?xml version="1.0" encoding="utf-8"?>
-<w:ftr xmlns:ve="http://schemas.openxmlformats.org/markup-compatibility/2006" xmlns:o="urn:schemas-microsoft-com:office:office" xmlns:r="http://schemas.openxmlformats.org/officeDocument/2006/relationships" xmlns:m="http://schemas.openxmlformats.org/officeDocument/2006/math" xmlns:v="urn:schemas-microsoft-com:vml" xmlns:wp="http://schemas.openxmlformats.org/drawingml/2006/wordprocessingDrawing" xmlns:w10="urn:schemas-microsoft-com:office:word" xmlns:w="http://schemas.openxmlformats.org/wordprocessingml/2006/main" xmlns:wne="http://schemas.microsoft.com/office/word/2006/wordml">
+<w:ftr xmlns:wpc="http://schemas.microsoft.com/office/word/2010/wordprocessingCanvas" xmlns:cx="http://schemas.microsoft.com/office/drawing/2014/chartex" xmlns:cx1="http://schemas.microsoft.com/office/drawing/2015/9/8/chartex" xmlns:cx2="http://schemas.microsoft.com/office/drawing/2015/10/21/chartex" xmlns:mc="http://schemas.openxmlformats.org/markup-compatibility/2006" xmlns:o="urn:schemas-microsoft-com:office:office" xmlns:r="http://schemas.openxmlformats.org/officeDocument/2006/relationships" xmlns:m="http://schemas.openxmlformats.org/officeDocument/2006/math" xmlns:v="urn:schemas-microsoft-com:vml" xmlns:wp14="http://schemas.microsoft.com/office/word/2010/wordprocessingDrawing" xmlns:wp="http://schemas.openxmlformats.org/drawingml/2006/wordprocessingDrawing" xmlns:w10="urn:schemas-microsoft-com:office:word" xmlns:w="http://schemas.openxmlformats.org/wordprocessingml/2006/main" xmlns:w14="http://schemas.microsoft.com/office/word/2010/wordml" xmlns:w15="http://schemas.microsoft.com/office/word/2012/wordml" xmlns:w16se="http://schemas.microsoft.com/office/word/2015/wordml/symex" xmlns:wpg="http://schemas.microsoft.com/office/word/2010/wordprocessingGroup" xmlns:wpi="http://schemas.microsoft.com/office/word/2010/wordprocessingInk" xmlns:wne="http://schemas.microsoft.com/office/word/2006/wordml" xmlns:wps="http://schemas.microsoft.com/office/word/2010/wordprocessingShape" mc:Ignorable="w14 w15 w16se wp14">
   <w:p>
     <w:pPr>
       <w:pStyle w:val="Fusszeilealle"/>
@@ -1927,7 +1609,7 @@
 </file>
 
 <file path=word/footer2.xml><?xml version="1.0" encoding="utf-8"?>
-<w:ftr xmlns:ve="http://schemas.openxmlformats.org/markup-compatibility/2006" xmlns:o="urn:schemas-microsoft-com:office:office" xmlns:r="http://schemas.openxmlformats.org/officeDocument/2006/relationships" xmlns:m="http://schemas.openxmlformats.org/officeDocument/2006/math" xmlns:v="urn:schemas-microsoft-com:vml" xmlns:wp="http://schemas.openxmlformats.org/drawingml/2006/wordprocessingDrawing" xmlns:w10="urn:schemas-microsoft-com:office:word" xmlns:w="http://schemas.openxmlformats.org/wordprocessingml/2006/main" xmlns:wne="http://schemas.microsoft.com/office/word/2006/wordml">
+<w:ftr xmlns:wpc="http://schemas.microsoft.com/office/word/2010/wordprocessingCanvas" xmlns:cx="http://schemas.microsoft.com/office/drawing/2014/chartex" xmlns:cx1="http://schemas.microsoft.com/office/drawing/2015/9/8/chartex" xmlns:cx2="http://schemas.microsoft.com/office/drawing/2015/10/21/chartex" xmlns:mc="http://schemas.openxmlformats.org/markup-compatibility/2006" xmlns:o="urn:schemas-microsoft-com:office:office" xmlns:r="http://schemas.openxmlformats.org/officeDocument/2006/relationships" xmlns:m="http://schemas.openxmlformats.org/officeDocument/2006/math" xmlns:v="urn:schemas-microsoft-com:vml" xmlns:wp14="http://schemas.microsoft.com/office/word/2010/wordprocessingDrawing" xmlns:wp="http://schemas.openxmlformats.org/drawingml/2006/wordprocessingDrawing" xmlns:w10="urn:schemas-microsoft-com:office:word" xmlns:w="http://schemas.openxmlformats.org/wordprocessingml/2006/main" xmlns:w14="http://schemas.microsoft.com/office/word/2010/wordml" xmlns:w15="http://schemas.microsoft.com/office/word/2012/wordml" xmlns:w16se="http://schemas.microsoft.com/office/word/2015/wordml/symex" xmlns:wpg="http://schemas.microsoft.com/office/word/2010/wordprocessingGroup" xmlns:wpi="http://schemas.microsoft.com/office/word/2010/wordprocessingInk" xmlns:wne="http://schemas.microsoft.com/office/word/2006/wordml" xmlns:wps="http://schemas.microsoft.com/office/word/2010/wordprocessingShape" mc:Ignorable="w14 w15 w16se wp14">
   <w:p>
     <w:pPr>
       <w:pStyle w:val="Fusszeilealle"/>
@@ -1949,7 +1631,7 @@
 </file>
 
 <file path=word/footnotes.xml><?xml version="1.0" encoding="utf-8"?>
-<w:footnotes xmlns:ve="http://schemas.openxmlformats.org/markup-compatibility/2006" xmlns:o="urn:schemas-microsoft-com:office:office" xmlns:r="http://schemas.openxmlformats.org/officeDocument/2006/relationships" xmlns:m="http://schemas.openxmlformats.org/officeDocument/2006/math" xmlns:v="urn:schemas-microsoft-com:vml" xmlns:wp="http://schemas.openxmlformats.org/drawingml/2006/wordprocessingDrawing" xmlns:w10="urn:schemas-microsoft-com:office:word" xmlns:w="http://schemas.openxmlformats.org/wordprocessingml/2006/main" xmlns:wne="http://schemas.microsoft.com/office/word/2006/wordml">
+<w:footnotes xmlns:wpc="http://schemas.microsoft.com/office/word/2010/wordprocessingCanvas" xmlns:cx="http://schemas.microsoft.com/office/drawing/2014/chartex" xmlns:cx1="http://schemas.microsoft.com/office/drawing/2015/9/8/chartex" xmlns:cx2="http://schemas.microsoft.com/office/drawing/2015/10/21/chartex" xmlns:mc="http://schemas.openxmlformats.org/markup-compatibility/2006" xmlns:o="urn:schemas-microsoft-com:office:office" xmlns:r="http://schemas.openxmlformats.org/officeDocument/2006/relationships" xmlns:m="http://schemas.openxmlformats.org/officeDocument/2006/math" xmlns:v="urn:schemas-microsoft-com:vml" xmlns:wp14="http://schemas.microsoft.com/office/word/2010/wordprocessingDrawing" xmlns:wp="http://schemas.openxmlformats.org/drawingml/2006/wordprocessingDrawing" xmlns:w10="urn:schemas-microsoft-com:office:word" xmlns:w="http://schemas.openxmlformats.org/wordprocessingml/2006/main" xmlns:w14="http://schemas.microsoft.com/office/word/2010/wordml" xmlns:w15="http://schemas.microsoft.com/office/word/2012/wordml" xmlns:w16se="http://schemas.microsoft.com/office/word/2015/wordml/symex" xmlns:wpg="http://schemas.microsoft.com/office/word/2010/wordprocessingGroup" xmlns:wpi="http://schemas.microsoft.com/office/word/2010/wordprocessingInk" xmlns:wne="http://schemas.microsoft.com/office/word/2006/wordml" xmlns:wps="http://schemas.microsoft.com/office/word/2010/wordprocessingShape" mc:Ignorable="w14 w15 w16se wp14">
   <w:footnote w:type="separator" w:id="-1">
     <w:p>
       <w:pPr>
@@ -1974,7 +1656,7 @@
 </file>
 
 <file path=word/header1.xml><?xml version="1.0" encoding="utf-8"?>
-<w:hdr xmlns:ve="http://schemas.openxmlformats.org/markup-compatibility/2006" xmlns:o="urn:schemas-microsoft-com:office:office" xmlns:r="http://schemas.openxmlformats.org/officeDocument/2006/relationships" xmlns:m="http://schemas.openxmlformats.org/officeDocument/2006/math" xmlns:v="urn:schemas-microsoft-com:vml" xmlns:wp="http://schemas.openxmlformats.org/drawingml/2006/wordprocessingDrawing" xmlns:w10="urn:schemas-microsoft-com:office:word" xmlns:w="http://schemas.openxmlformats.org/wordprocessingml/2006/main" xmlns:wne="http://schemas.microsoft.com/office/word/2006/wordml">
+<w:hdr xmlns:wpc="http://schemas.microsoft.com/office/word/2010/wordprocessingCanvas" xmlns:cx="http://schemas.microsoft.com/office/drawing/2014/chartex" xmlns:cx1="http://schemas.microsoft.com/office/drawing/2015/9/8/chartex" xmlns:cx2="http://schemas.microsoft.com/office/drawing/2015/10/21/chartex" xmlns:mc="http://schemas.openxmlformats.org/markup-compatibility/2006" xmlns:o="urn:schemas-microsoft-com:office:office" xmlns:r="http://schemas.openxmlformats.org/officeDocument/2006/relationships" xmlns:m="http://schemas.openxmlformats.org/officeDocument/2006/math" xmlns:v="urn:schemas-microsoft-com:vml" xmlns:wp14="http://schemas.microsoft.com/office/word/2010/wordprocessingDrawing" xmlns:wp="http://schemas.openxmlformats.org/drawingml/2006/wordprocessingDrawing" xmlns:w10="urn:schemas-microsoft-com:office:word" xmlns:w="http://schemas.openxmlformats.org/wordprocessingml/2006/main" xmlns:w14="http://schemas.microsoft.com/office/word/2010/wordml" xmlns:w15="http://schemas.microsoft.com/office/word/2012/wordml" xmlns:w16se="http://schemas.microsoft.com/office/word/2015/wordml/symex" xmlns:wpg="http://schemas.microsoft.com/office/word/2010/wordprocessingGroup" xmlns:wpi="http://schemas.microsoft.com/office/word/2010/wordprocessingInk" xmlns:wne="http://schemas.microsoft.com/office/word/2006/wordml" xmlns:wps="http://schemas.microsoft.com/office/word/2010/wordprocessingShape" mc:Ignorable="w14 w15 w16se wp14">
   <w:tbl>
     <w:tblPr>
       <w:tblW w:w="9709" w:type="dxa"/>
@@ -1986,7 +1668,7 @@
         <w:left w:w="70" w:type="dxa"/>
         <w:right w:w="70" w:type="dxa"/>
       </w:tblCellMar>
-      <w:tblLook w:val="0000"/>
+      <w:tblLook w:val="0000" w:firstRow="0" w:lastRow="0" w:firstColumn="0" w:lastColumn="0" w:noHBand="0" w:noVBand="0"/>
     </w:tblPr>
     <w:tblGrid>
       <w:gridCol w:w="9709"/>
@@ -2089,7 +1771,7 @@
 </file>
 
 <file path=word/header2.xml><?xml version="1.0" encoding="utf-8"?>
-<w:hdr xmlns:ve="http://schemas.openxmlformats.org/markup-compatibility/2006" xmlns:o="urn:schemas-microsoft-com:office:office" xmlns:r="http://schemas.openxmlformats.org/officeDocument/2006/relationships" xmlns:m="http://schemas.openxmlformats.org/officeDocument/2006/math" xmlns:v="urn:schemas-microsoft-com:vml" xmlns:wp="http://schemas.openxmlformats.org/drawingml/2006/wordprocessingDrawing" xmlns:w10="urn:schemas-microsoft-com:office:word" xmlns:w="http://schemas.openxmlformats.org/wordprocessingml/2006/main" xmlns:wne="http://schemas.microsoft.com/office/word/2006/wordml">
+<w:hdr xmlns:wpc="http://schemas.microsoft.com/office/word/2010/wordprocessingCanvas" xmlns:cx="http://schemas.microsoft.com/office/drawing/2014/chartex" xmlns:cx1="http://schemas.microsoft.com/office/drawing/2015/9/8/chartex" xmlns:cx2="http://schemas.microsoft.com/office/drawing/2015/10/21/chartex" xmlns:mc="http://schemas.openxmlformats.org/markup-compatibility/2006" xmlns:o="urn:schemas-microsoft-com:office:office" xmlns:r="http://schemas.openxmlformats.org/officeDocument/2006/relationships" xmlns:m="http://schemas.openxmlformats.org/officeDocument/2006/math" xmlns:v="urn:schemas-microsoft-com:vml" xmlns:wp14="http://schemas.microsoft.com/office/word/2010/wordprocessingDrawing" xmlns:wp="http://schemas.openxmlformats.org/drawingml/2006/wordprocessingDrawing" xmlns:w10="urn:schemas-microsoft-com:office:word" xmlns:w="http://schemas.openxmlformats.org/wordprocessingml/2006/main" xmlns:w14="http://schemas.microsoft.com/office/word/2010/wordml" xmlns:w15="http://schemas.microsoft.com/office/word/2012/wordml" xmlns:w16se="http://schemas.microsoft.com/office/word/2015/wordml/symex" xmlns:wpg="http://schemas.microsoft.com/office/word/2010/wordprocessingGroup" xmlns:wpi="http://schemas.microsoft.com/office/word/2010/wordprocessingInk" xmlns:wne="http://schemas.microsoft.com/office/word/2006/wordml" xmlns:wps="http://schemas.microsoft.com/office/word/2010/wordprocessingShape" mc:Ignorable="w14 w15 w16se wp14">
   <w:p>
     <w:r>
       <w:ptab w:relativeTo="margin" w:alignment="center" w:leader="none"/>
@@ -2121,7 +1803,7 @@
                   <a:blip r:embed="rId1" cstate="print">
                     <a:extLst>
                       <a:ext uri="{28A0092B-C50C-407E-A947-70E740481C1C}">
-                        <a14:useLocalDpi xmlns="" xmlns:wpc="http://schemas.microsoft.com/office/word/2010/wordprocessingCanvas" xmlns:mc="http://schemas.openxmlformats.org/markup-compatibility/2006" xmlns:o="urn:schemas-microsoft-com:office:office" xmlns:v="urn:schemas-microsoft-com:vml" xmlns:wp14="http://schemas.microsoft.com/office/word/2010/wordprocessingDrawing" xmlns:w10="urn:schemas-microsoft-com:office:word" xmlns:w="http://schemas.openxmlformats.org/wordprocessingml/2006/main" xmlns:w14="http://schemas.microsoft.com/office/word/2010/wordml" xmlns:wpg="http://schemas.microsoft.com/office/word/2010/wordprocessingGroup" xmlns:wpi="http://schemas.microsoft.com/office/word/2010/wordprocessingInk" xmlns:wps="http://schemas.microsoft.com/office/word/2010/wordprocessingShape" xmlns:a14="http://schemas.microsoft.com/office/drawing/2010/main" val="0"/>
+                        <a14:useLocalDpi xmlns:a14="http://schemas.microsoft.com/office/drawing/2010/main" val="0"/>
                       </a:ext>
                     </a:extLst>
                   </a:blip>
@@ -2149,8 +1831,8 @@
 </file>
 
 <file path=word/numbering.xml><?xml version="1.0" encoding="utf-8"?>
-<w:numbering xmlns:ve="http://schemas.openxmlformats.org/markup-compatibility/2006" xmlns:o="urn:schemas-microsoft-com:office:office" xmlns:r="http://schemas.openxmlformats.org/officeDocument/2006/relationships" xmlns:m="http://schemas.openxmlformats.org/officeDocument/2006/math" xmlns:v="urn:schemas-microsoft-com:vml" xmlns:wp="http://schemas.openxmlformats.org/drawingml/2006/wordprocessingDrawing" xmlns:w10="urn:schemas-microsoft-com:office:word" xmlns:w="http://schemas.openxmlformats.org/wordprocessingml/2006/main" xmlns:wne="http://schemas.microsoft.com/office/word/2006/wordml">
-  <w:abstractNum w:abstractNumId="0">
+<w:numbering xmlns:wpc="http://schemas.microsoft.com/office/word/2010/wordprocessingCanvas" xmlns:cx="http://schemas.microsoft.com/office/drawing/2014/chartex" xmlns:cx1="http://schemas.microsoft.com/office/drawing/2015/9/8/chartex" xmlns:cx2="http://schemas.microsoft.com/office/drawing/2015/10/21/chartex" xmlns:mc="http://schemas.openxmlformats.org/markup-compatibility/2006" xmlns:o="urn:schemas-microsoft-com:office:office" xmlns:r="http://schemas.openxmlformats.org/officeDocument/2006/relationships" xmlns:m="http://schemas.openxmlformats.org/officeDocument/2006/math" xmlns:v="urn:schemas-microsoft-com:vml" xmlns:wp14="http://schemas.microsoft.com/office/word/2010/wordprocessingDrawing" xmlns:wp="http://schemas.openxmlformats.org/drawingml/2006/wordprocessingDrawing" xmlns:w10="urn:schemas-microsoft-com:office:word" xmlns:w="http://schemas.openxmlformats.org/wordprocessingml/2006/main" xmlns:w14="http://schemas.microsoft.com/office/word/2010/wordml" xmlns:w15="http://schemas.microsoft.com/office/word/2012/wordml" xmlns:w16se="http://schemas.microsoft.com/office/word/2015/wordml/symex" xmlns:wpg="http://schemas.microsoft.com/office/word/2010/wordprocessingGroup" xmlns:wpi="http://schemas.microsoft.com/office/word/2010/wordprocessingInk" xmlns:wne="http://schemas.microsoft.com/office/word/2006/wordml" xmlns:wps="http://schemas.microsoft.com/office/word/2010/wordprocessingShape" mc:Ignorable="w14 w15 w16se wp14">
+  <w:abstractNum w:abstractNumId="0" w15:restartNumberingAfterBreak="0">
     <w:nsid w:val="03E463AC"/>
     <w:multiLevelType w:val="hybridMultilevel"/>
     <w:tmpl w:val="FE0E11DC"/>
@@ -2290,7 +1972,7 @@
       </w:rPr>
     </w:lvl>
   </w:abstractNum>
-  <w:abstractNum w:abstractNumId="1">
+  <w:abstractNum w:abstractNumId="1" w15:restartNumberingAfterBreak="0">
     <w:nsid w:val="07B73494"/>
     <w:multiLevelType w:val="multilevel"/>
     <w:tmpl w:val="349A4DE0"/>
@@ -2403,7 +2085,7 @@
       </w:pPr>
     </w:lvl>
   </w:abstractNum>
-  <w:abstractNum w:abstractNumId="2">
+  <w:abstractNum w:abstractNumId="2" w15:restartNumberingAfterBreak="0">
     <w:nsid w:val="087C3E58"/>
     <w:multiLevelType w:val="hybridMultilevel"/>
     <w:tmpl w:val="E8BAC662"/>
@@ -2489,7 +2171,7 @@
       </w:pPr>
     </w:lvl>
   </w:abstractNum>
-  <w:abstractNum w:abstractNumId="3">
+  <w:abstractNum w:abstractNumId="3" w15:restartNumberingAfterBreak="0">
     <w:nsid w:val="1C970A60"/>
     <w:multiLevelType w:val="multilevel"/>
     <w:tmpl w:val="0407001D"/>
@@ -2602,7 +2284,7 @@
       </w:pPr>
     </w:lvl>
   </w:abstractNum>
-  <w:abstractNum w:abstractNumId="4">
+  <w:abstractNum w:abstractNumId="4" w15:restartNumberingAfterBreak="0">
     <w:nsid w:val="1ED462E8"/>
     <w:multiLevelType w:val="hybridMultilevel"/>
     <w:tmpl w:val="4B50974C"/>
@@ -2718,7 +2400,7 @@
       </w:pPr>
     </w:lvl>
   </w:abstractNum>
-  <w:abstractNum w:abstractNumId="5">
+  <w:abstractNum w:abstractNumId="5" w15:restartNumberingAfterBreak="0">
     <w:nsid w:val="20406A01"/>
     <w:multiLevelType w:val="singleLevel"/>
     <w:tmpl w:val="89CA807A"/>
@@ -2740,7 +2422,7 @@
       </w:rPr>
     </w:lvl>
   </w:abstractNum>
-  <w:abstractNum w:abstractNumId="6">
+  <w:abstractNum w:abstractNumId="6" w15:restartNumberingAfterBreak="0">
     <w:nsid w:val="2BA47893"/>
     <w:multiLevelType w:val="multilevel"/>
     <w:tmpl w:val="CCBE2BBC"/>
@@ -2927,7 +2609,7 @@
       </w:rPr>
     </w:lvl>
   </w:abstractNum>
-  <w:abstractNum w:abstractNumId="7">
+  <w:abstractNum w:abstractNumId="7" w15:restartNumberingAfterBreak="0">
     <w:nsid w:val="33BB4BC4"/>
     <w:multiLevelType w:val="singleLevel"/>
     <w:tmpl w:val="D4CE684C"/>
@@ -2947,7 +2629,7 @@
       </w:rPr>
     </w:lvl>
   </w:abstractNum>
-  <w:abstractNum w:abstractNumId="8">
+  <w:abstractNum w:abstractNumId="8" w15:restartNumberingAfterBreak="0">
     <w:nsid w:val="39C75687"/>
     <w:multiLevelType w:val="multilevel"/>
     <w:tmpl w:val="3BF0F290"/>
@@ -3103,7 +2785,7 @@
       </w:rPr>
     </w:lvl>
   </w:abstractNum>
-  <w:abstractNum w:abstractNumId="9">
+  <w:abstractNum w:abstractNumId="9" w15:restartNumberingAfterBreak="0">
     <w:nsid w:val="3B2779E5"/>
     <w:multiLevelType w:val="multilevel"/>
     <w:tmpl w:val="D4DEDA4A"/>
@@ -3248,7 +2930,7 @@
       </w:rPr>
     </w:lvl>
   </w:abstractNum>
-  <w:abstractNum w:abstractNumId="10">
+  <w:abstractNum w:abstractNumId="10" w15:restartNumberingAfterBreak="0">
     <w:nsid w:val="3DE000E6"/>
     <w:multiLevelType w:val="multilevel"/>
     <w:tmpl w:val="5660390A"/>
@@ -3401,7 +3083,7 @@
       </w:rPr>
     </w:lvl>
   </w:abstractNum>
-  <w:abstractNum w:abstractNumId="11">
+  <w:abstractNum w:abstractNumId="11" w15:restartNumberingAfterBreak="0">
     <w:nsid w:val="4C285F91"/>
     <w:multiLevelType w:val="hybridMultilevel"/>
     <w:tmpl w:val="D5247976"/>
@@ -3518,7 +3200,7 @@
       </w:pPr>
     </w:lvl>
   </w:abstractNum>
-  <w:abstractNum w:abstractNumId="12">
+  <w:abstractNum w:abstractNumId="12" w15:restartNumberingAfterBreak="0">
     <w:nsid w:val="4D784220"/>
     <w:multiLevelType w:val="hybridMultilevel"/>
     <w:tmpl w:val="BA78462C"/>
@@ -3635,7 +3317,7 @@
       </w:pPr>
     </w:lvl>
   </w:abstractNum>
-  <w:abstractNum w:abstractNumId="13">
+  <w:abstractNum w:abstractNumId="13" w15:restartNumberingAfterBreak="0">
     <w:nsid w:val="4F274372"/>
     <w:multiLevelType w:val="hybridMultilevel"/>
     <w:tmpl w:val="67C8E3F2"/>
@@ -3775,7 +3457,7 @@
       </w:rPr>
     </w:lvl>
   </w:abstractNum>
-  <w:abstractNum w:abstractNumId="14">
+  <w:abstractNum w:abstractNumId="14" w15:restartNumberingAfterBreak="0">
     <w:nsid w:val="76752D3E"/>
     <w:multiLevelType w:val="multilevel"/>
     <w:tmpl w:val="2364FD38"/>
@@ -3888,7 +3570,7 @@
       </w:pPr>
     </w:lvl>
   </w:abstractNum>
-  <w:abstractNum w:abstractNumId="15">
+  <w:abstractNum w:abstractNumId="15" w15:restartNumberingAfterBreak="0">
     <w:nsid w:val="7DBD0479"/>
     <w:multiLevelType w:val="hybridMultilevel"/>
     <w:tmpl w:val="77463D5E"/>
@@ -4091,7 +3773,7 @@
 </file>
 
 <file path=word/styles.xml><?xml version="1.0" encoding="utf-8"?>
-<w:styles xmlns:r="http://schemas.openxmlformats.org/officeDocument/2006/relationships" xmlns:w="http://schemas.openxmlformats.org/wordprocessingml/2006/main">
+<w:styles xmlns:mc="http://schemas.openxmlformats.org/markup-compatibility/2006" xmlns:r="http://schemas.openxmlformats.org/officeDocument/2006/relationships" xmlns:w="http://schemas.openxmlformats.org/wordprocessingml/2006/main" xmlns:w14="http://schemas.microsoft.com/office/word/2010/wordml" xmlns:w15="http://schemas.microsoft.com/office/word/2012/wordml" xmlns:w16se="http://schemas.microsoft.com/office/word/2015/wordml/symex" mc:Ignorable="w14 w15 w16se">
   <w:docDefaults>
     <w:rPrDefault>
       <w:rPr>
@@ -4101,144 +3783,379 @@
     </w:rPrDefault>
     <w:pPrDefault/>
   </w:docDefaults>
-  <w:latentStyles w:defLockedState="0" w:defUIPriority="99" w:defSemiHidden="1" w:defUnhideWhenUsed="1" w:defQFormat="0" w:count="267">
-    <w:lsdException w:name="Normal" w:semiHidden="0" w:uiPriority="0" w:unhideWhenUsed="0" w:qFormat="1"/>
-    <w:lsdException w:name="heading 1" w:semiHidden="0" w:uiPriority="9" w:unhideWhenUsed="0" w:qFormat="1"/>
-    <w:lsdException w:name="heading 2" w:semiHidden="0" w:uiPriority="9" w:unhideWhenUsed="0" w:qFormat="1"/>
-    <w:lsdException w:name="heading 3" w:semiHidden="0" w:uiPriority="9" w:unhideWhenUsed="0" w:qFormat="1"/>
-    <w:lsdException w:name="heading 4" w:semiHidden="0" w:uiPriority="9" w:unhideWhenUsed="0" w:qFormat="1"/>
-    <w:lsdException w:name="heading 5" w:semiHidden="0" w:uiPriority="9" w:unhideWhenUsed="0" w:qFormat="1"/>
-    <w:lsdException w:name="heading 6" w:semiHidden="0" w:uiPriority="9" w:unhideWhenUsed="0" w:qFormat="1"/>
-    <w:lsdException w:name="heading 7" w:uiPriority="9" w:qFormat="1"/>
-    <w:lsdException w:name="heading 8" w:uiPriority="9" w:qFormat="1"/>
-    <w:lsdException w:name="heading 9" w:uiPriority="9" w:qFormat="1"/>
-    <w:lsdException w:name="toc 1" w:uiPriority="39"/>
-    <w:lsdException w:name="toc 2" w:uiPriority="39"/>
-    <w:lsdException w:name="toc 3" w:uiPriority="39"/>
-    <w:lsdException w:name="toc 4" w:uiPriority="39"/>
-    <w:lsdException w:name="toc 5" w:uiPriority="39"/>
-    <w:lsdException w:name="toc 6" w:uiPriority="39"/>
-    <w:lsdException w:name="toc 7" w:uiPriority="39"/>
-    <w:lsdException w:name="toc 8" w:uiPriority="39"/>
-    <w:lsdException w:name="toc 9" w:uiPriority="39"/>
-    <w:lsdException w:name="caption" w:semiHidden="0" w:uiPriority="35" w:unhideWhenUsed="0" w:qFormat="1"/>
-    <w:lsdException w:name="Title" w:semiHidden="0" w:uiPriority="10" w:unhideWhenUsed="0" w:qFormat="1"/>
-    <w:lsdException w:name="Default Paragraph Font" w:uiPriority="1"/>
-    <w:lsdException w:name="Subtitle" w:semiHidden="0" w:uiPriority="11" w:unhideWhenUsed="0" w:qFormat="1"/>
-    <w:lsdException w:name="Strong" w:semiHidden="0" w:uiPriority="22" w:unhideWhenUsed="0" w:qFormat="1"/>
-    <w:lsdException w:name="Emphasis" w:semiHidden="0" w:uiPriority="20" w:unhideWhenUsed="0" w:qFormat="1"/>
-    <w:lsdException w:name="Table Grid" w:semiHidden="0" w:uiPriority="59" w:unhideWhenUsed="0"/>
-    <w:lsdException w:name="Placeholder Text" w:unhideWhenUsed="0"/>
-    <w:lsdException w:name="No Spacing" w:semiHidden="0" w:uiPriority="1" w:unhideWhenUsed="0" w:qFormat="1"/>
-    <w:lsdException w:name="Light Shading" w:semiHidden="0" w:uiPriority="60" w:unhideWhenUsed="0"/>
-    <w:lsdException w:name="Light List" w:semiHidden="0" w:uiPriority="61" w:unhideWhenUsed="0"/>
-    <w:lsdException w:name="Light Grid" w:semiHidden="0" w:uiPriority="62" w:unhideWhenUsed="0"/>
-    <w:lsdException w:name="Medium Shading 1" w:semiHidden="0" w:uiPriority="63" w:unhideWhenUsed="0"/>
-    <w:lsdException w:name="Medium Shading 2" w:semiHidden="0" w:uiPriority="64" w:unhideWhenUsed="0"/>
-    <w:lsdException w:name="Medium List 1" w:semiHidden="0" w:uiPriority="65" w:unhideWhenUsed="0"/>
-    <w:lsdException w:name="Medium List 2" w:semiHidden="0" w:uiPriority="66" w:unhideWhenUsed="0"/>
-    <w:lsdException w:name="Medium Grid 1" w:semiHidden="0" w:uiPriority="67" w:unhideWhenUsed="0"/>
-    <w:lsdException w:name="Medium Grid 2" w:semiHidden="0" w:uiPriority="68" w:unhideWhenUsed="0"/>
-    <w:lsdException w:name="Medium Grid 3" w:semiHidden="0" w:uiPriority="69" w:unhideWhenUsed="0"/>
-    <w:lsdException w:name="Dark List" w:semiHidden="0" w:uiPriority="70" w:unhideWhenUsed="0"/>
-    <w:lsdException w:name="Colorful Shading" w:semiHidden="0" w:uiPriority="71" w:unhideWhenUsed="0"/>
-    <w:lsdException w:name="Colorful List" w:semiHidden="0" w:uiPriority="72" w:unhideWhenUsed="0"/>
-    <w:lsdException w:name="Colorful Grid" w:semiHidden="0" w:uiPriority="73" w:unhideWhenUsed="0"/>
-    <w:lsdException w:name="Light Shading Accent 1" w:semiHidden="0" w:uiPriority="60" w:unhideWhenUsed="0"/>
-    <w:lsdException w:name="Light List Accent 1" w:semiHidden="0" w:uiPriority="61" w:unhideWhenUsed="0"/>
-    <w:lsdException w:name="Light Grid Accent 1" w:semiHidden="0" w:uiPriority="62" w:unhideWhenUsed="0"/>
-    <w:lsdException w:name="Medium Shading 1 Accent 1" w:semiHidden="0" w:uiPriority="63" w:unhideWhenUsed="0"/>
-    <w:lsdException w:name="Medium Shading 2 Accent 1" w:semiHidden="0" w:uiPriority="64" w:unhideWhenUsed="0"/>
-    <w:lsdException w:name="Medium List 1 Accent 1" w:semiHidden="0" w:uiPriority="65" w:unhideWhenUsed="0"/>
-    <w:lsdException w:name="Revision" w:unhideWhenUsed="0"/>
-    <w:lsdException w:name="List Paragraph" w:semiHidden="0" w:uiPriority="34" w:unhideWhenUsed="0" w:qFormat="1"/>
-    <w:lsdException w:name="Quote" w:semiHidden="0" w:uiPriority="29" w:unhideWhenUsed="0" w:qFormat="1"/>
-    <w:lsdException w:name="Intense Quote" w:semiHidden="0" w:uiPriority="30" w:unhideWhenUsed="0" w:qFormat="1"/>
-    <w:lsdException w:name="Medium List 2 Accent 1" w:semiHidden="0" w:uiPriority="66" w:unhideWhenUsed="0"/>
-    <w:lsdException w:name="Medium Grid 1 Accent 1" w:semiHidden="0" w:uiPriority="67" w:unhideWhenUsed="0"/>
-    <w:lsdException w:name="Medium Grid 2 Accent 1" w:semiHidden="0" w:uiPriority="68" w:unhideWhenUsed="0"/>
-    <w:lsdException w:name="Medium Grid 3 Accent 1" w:semiHidden="0" w:uiPriority="69" w:unhideWhenUsed="0"/>
-    <w:lsdException w:name="Dark List Accent 1" w:semiHidden="0" w:uiPriority="70" w:unhideWhenUsed="0"/>
-    <w:lsdException w:name="Colorful Shading Accent 1" w:semiHidden="0" w:uiPriority="71" w:unhideWhenUsed="0"/>
-    <w:lsdException w:name="Colorful List Accent 1" w:semiHidden="0" w:uiPriority="72" w:unhideWhenUsed="0"/>
-    <w:lsdException w:name="Colorful Grid Accent 1" w:semiHidden="0" w:uiPriority="73" w:unhideWhenUsed="0"/>
-    <w:lsdException w:name="Light Shading Accent 2" w:semiHidden="0" w:uiPriority="60" w:unhideWhenUsed="0"/>
-    <w:lsdException w:name="Light List Accent 2" w:semiHidden="0" w:uiPriority="61" w:unhideWhenUsed="0"/>
-    <w:lsdException w:name="Light Grid Accent 2" w:semiHidden="0" w:uiPriority="62" w:unhideWhenUsed="0"/>
-    <w:lsdException w:name="Medium Shading 1 Accent 2" w:semiHidden="0" w:uiPriority="63" w:unhideWhenUsed="0"/>
-    <w:lsdException w:name="Medium Shading 2 Accent 2" w:semiHidden="0" w:uiPriority="64" w:unhideWhenUsed="0"/>
-    <w:lsdException w:name="Medium List 1 Accent 2" w:semiHidden="0" w:uiPriority="65" w:unhideWhenUsed="0"/>
-    <w:lsdException w:name="Medium List 2 Accent 2" w:semiHidden="0" w:uiPriority="66" w:unhideWhenUsed="0"/>
-    <w:lsdException w:name="Medium Grid 1 Accent 2" w:semiHidden="0" w:uiPriority="67" w:unhideWhenUsed="0"/>
-    <w:lsdException w:name="Medium Grid 2 Accent 2" w:semiHidden="0" w:uiPriority="68" w:unhideWhenUsed="0"/>
-    <w:lsdException w:name="Medium Grid 3 Accent 2" w:semiHidden="0" w:uiPriority="69" w:unhideWhenUsed="0"/>
-    <w:lsdException w:name="Dark List Accent 2" w:semiHidden="0" w:uiPriority="70" w:unhideWhenUsed="0"/>
-    <w:lsdException w:name="Colorful Shading Accent 2" w:semiHidden="0" w:uiPriority="71" w:unhideWhenUsed="0"/>
-    <w:lsdException w:name="Colorful List Accent 2" w:semiHidden="0" w:uiPriority="72" w:unhideWhenUsed="0"/>
-    <w:lsdException w:name="Colorful Grid Accent 2" w:semiHidden="0" w:uiPriority="73" w:unhideWhenUsed="0"/>
-    <w:lsdException w:name="Light Shading Accent 3" w:semiHidden="0" w:uiPriority="60" w:unhideWhenUsed="0"/>
-    <w:lsdException w:name="Light List Accent 3" w:semiHidden="0" w:uiPriority="61" w:unhideWhenUsed="0"/>
-    <w:lsdException w:name="Light Grid Accent 3" w:semiHidden="0" w:uiPriority="62" w:unhideWhenUsed="0"/>
-    <w:lsdException w:name="Medium Shading 1 Accent 3" w:semiHidden="0" w:uiPriority="63" w:unhideWhenUsed="0"/>
-    <w:lsdException w:name="Medium Shading 2 Accent 3" w:semiHidden="0" w:uiPriority="64" w:unhideWhenUsed="0"/>
-    <w:lsdException w:name="Medium List 1 Accent 3" w:semiHidden="0" w:uiPriority="65" w:unhideWhenUsed="0"/>
-    <w:lsdException w:name="Medium List 2 Accent 3" w:semiHidden="0" w:uiPriority="66" w:unhideWhenUsed="0"/>
-    <w:lsdException w:name="Medium Grid 1 Accent 3" w:semiHidden="0" w:uiPriority="67" w:unhideWhenUsed="0"/>
-    <w:lsdException w:name="Medium Grid 2 Accent 3" w:semiHidden="0" w:uiPriority="68" w:unhideWhenUsed="0"/>
-    <w:lsdException w:name="Medium Grid 3 Accent 3" w:semiHidden="0" w:uiPriority="69" w:unhideWhenUsed="0"/>
-    <w:lsdException w:name="Dark List Accent 3" w:semiHidden="0" w:uiPriority="70" w:unhideWhenUsed="0"/>
-    <w:lsdException w:name="Colorful Shading Accent 3" w:semiHidden="0" w:uiPriority="71" w:unhideWhenUsed="0"/>
-    <w:lsdException w:name="Colorful List Accent 3" w:semiHidden="0" w:uiPriority="72" w:unhideWhenUsed="0"/>
-    <w:lsdException w:name="Colorful Grid Accent 3" w:semiHidden="0" w:uiPriority="73" w:unhideWhenUsed="0"/>
-    <w:lsdException w:name="Light Shading Accent 4" w:semiHidden="0" w:uiPriority="60" w:unhideWhenUsed="0"/>
-    <w:lsdException w:name="Light List Accent 4" w:semiHidden="0" w:uiPriority="61" w:unhideWhenUsed="0"/>
-    <w:lsdException w:name="Light Grid Accent 4" w:semiHidden="0" w:uiPriority="62" w:unhideWhenUsed="0"/>
-    <w:lsdException w:name="Medium Shading 1 Accent 4" w:semiHidden="0" w:uiPriority="63" w:unhideWhenUsed="0"/>
-    <w:lsdException w:name="Medium Shading 2 Accent 4" w:semiHidden="0" w:uiPriority="64" w:unhideWhenUsed="0"/>
-    <w:lsdException w:name="Medium List 1 Accent 4" w:semiHidden="0" w:uiPriority="65" w:unhideWhenUsed="0"/>
-    <w:lsdException w:name="Medium List 2 Accent 4" w:semiHidden="0" w:uiPriority="66" w:unhideWhenUsed="0"/>
-    <w:lsdException w:name="Medium Grid 1 Accent 4" w:semiHidden="0" w:uiPriority="67" w:unhideWhenUsed="0"/>
-    <w:lsdException w:name="Medium Grid 2 Accent 4" w:semiHidden="0" w:uiPriority="68" w:unhideWhenUsed="0"/>
-    <w:lsdException w:name="Medium Grid 3 Accent 4" w:semiHidden="0" w:uiPriority="69" w:unhideWhenUsed="0"/>
-    <w:lsdException w:name="Dark List Accent 4" w:semiHidden="0" w:uiPriority="70" w:unhideWhenUsed="0"/>
-    <w:lsdException w:name="Colorful Shading Accent 4" w:semiHidden="0" w:uiPriority="71" w:unhideWhenUsed="0"/>
-    <w:lsdException w:name="Colorful List Accent 4" w:semiHidden="0" w:uiPriority="72" w:unhideWhenUsed="0"/>
-    <w:lsdException w:name="Colorful Grid Accent 4" w:semiHidden="0" w:uiPriority="73" w:unhideWhenUsed="0"/>
-    <w:lsdException w:name="Light Shading Accent 5" w:semiHidden="0" w:uiPriority="60" w:unhideWhenUsed="0"/>
-    <w:lsdException w:name="Light List Accent 5" w:semiHidden="0" w:uiPriority="61" w:unhideWhenUsed="0"/>
-    <w:lsdException w:name="Light Grid Accent 5" w:semiHidden="0" w:uiPriority="62" w:unhideWhenUsed="0"/>
-    <w:lsdException w:name="Medium Shading 1 Accent 5" w:semiHidden="0" w:uiPriority="63" w:unhideWhenUsed="0"/>
-    <w:lsdException w:name="Medium Shading 2 Accent 5" w:semiHidden="0" w:uiPriority="64" w:unhideWhenUsed="0"/>
-    <w:lsdException w:name="Medium List 1 Accent 5" w:semiHidden="0" w:uiPriority="65" w:unhideWhenUsed="0"/>
-    <w:lsdException w:name="Medium List 2 Accent 5" w:semiHidden="0" w:uiPriority="66" w:unhideWhenUsed="0"/>
-    <w:lsdException w:name="Medium Grid 1 Accent 5" w:semiHidden="0" w:uiPriority="67" w:unhideWhenUsed="0"/>
-    <w:lsdException w:name="Medium Grid 2 Accent 5" w:semiHidden="0" w:uiPriority="68" w:unhideWhenUsed="0"/>
-    <w:lsdException w:name="Medium Grid 3 Accent 5" w:semiHidden="0" w:uiPriority="69" w:unhideWhenUsed="0"/>
-    <w:lsdException w:name="Dark List Accent 5" w:semiHidden="0" w:uiPriority="70" w:unhideWhenUsed="0"/>
-    <w:lsdException w:name="Colorful Shading Accent 5" w:semiHidden="0" w:uiPriority="71" w:unhideWhenUsed="0"/>
-    <w:lsdException w:name="Colorful List Accent 5" w:semiHidden="0" w:uiPriority="72" w:unhideWhenUsed="0"/>
-    <w:lsdException w:name="Colorful Grid Accent 5" w:semiHidden="0" w:uiPriority="73" w:unhideWhenUsed="0"/>
-    <w:lsdException w:name="Light Shading Accent 6" w:semiHidden="0" w:uiPriority="60" w:unhideWhenUsed="0"/>
-    <w:lsdException w:name="Light List Accent 6" w:semiHidden="0" w:uiPriority="61" w:unhideWhenUsed="0"/>
-    <w:lsdException w:name="Light Grid Accent 6" w:semiHidden="0" w:uiPriority="62" w:unhideWhenUsed="0"/>
-    <w:lsdException w:name="Medium Shading 1 Accent 6" w:semiHidden="0" w:uiPriority="63" w:unhideWhenUsed="0"/>
-    <w:lsdException w:name="Medium Shading 2 Accent 6" w:semiHidden="0" w:uiPriority="64" w:unhideWhenUsed="0"/>
-    <w:lsdException w:name="Medium List 1 Accent 6" w:semiHidden="0" w:uiPriority="65" w:unhideWhenUsed="0"/>
-    <w:lsdException w:name="Medium List 2 Accent 6" w:semiHidden="0" w:uiPriority="66" w:unhideWhenUsed="0"/>
-    <w:lsdException w:name="Medium Grid 1 Accent 6" w:semiHidden="0" w:uiPriority="67" w:unhideWhenUsed="0"/>
-    <w:lsdException w:name="Medium Grid 2 Accent 6" w:semiHidden="0" w:uiPriority="68" w:unhideWhenUsed="0"/>
-    <w:lsdException w:name="Medium Grid 3 Accent 6" w:semiHidden="0" w:uiPriority="69" w:unhideWhenUsed="0"/>
-    <w:lsdException w:name="Dark List Accent 6" w:semiHidden="0" w:uiPriority="70" w:unhideWhenUsed="0"/>
-    <w:lsdException w:name="Colorful Shading Accent 6" w:semiHidden="0" w:uiPriority="71" w:unhideWhenUsed="0"/>
-    <w:lsdException w:name="Colorful List Accent 6" w:semiHidden="0" w:uiPriority="72" w:unhideWhenUsed="0"/>
-    <w:lsdException w:name="Colorful Grid Accent 6" w:semiHidden="0" w:uiPriority="73" w:unhideWhenUsed="0"/>
-    <w:lsdException w:name="Subtle Emphasis" w:semiHidden="0" w:uiPriority="19" w:unhideWhenUsed="0" w:qFormat="1"/>
-    <w:lsdException w:name="Intense Emphasis" w:semiHidden="0" w:uiPriority="21" w:unhideWhenUsed="0" w:qFormat="1"/>
-    <w:lsdException w:name="Subtle Reference" w:semiHidden="0" w:uiPriority="31" w:unhideWhenUsed="0" w:qFormat="1"/>
-    <w:lsdException w:name="Intense Reference" w:semiHidden="0" w:uiPriority="32" w:unhideWhenUsed="0" w:qFormat="1"/>
-    <w:lsdException w:name="Book Title" w:semiHidden="0" w:uiPriority="33" w:unhideWhenUsed="0" w:qFormat="1"/>
-    <w:lsdException w:name="Bibliography" w:uiPriority="37"/>
-    <w:lsdException w:name="TOC Heading" w:uiPriority="39" w:qFormat="1"/>
+  <w:latentStyles w:defLockedState="0" w:defUIPriority="99" w:defSemiHidden="0" w:defUnhideWhenUsed="0" w:defQFormat="0" w:count="372">
+    <w:lsdException w:name="Normal" w:uiPriority="0" w:qFormat="1"/>
+    <w:lsdException w:name="heading 1" w:uiPriority="9" w:qFormat="1"/>
+    <w:lsdException w:name="heading 2" w:uiPriority="9" w:qFormat="1"/>
+    <w:lsdException w:name="heading 3" w:uiPriority="9" w:qFormat="1"/>
+    <w:lsdException w:name="heading 4" w:uiPriority="9" w:qFormat="1"/>
+    <w:lsdException w:name="heading 5" w:uiPriority="9" w:qFormat="1"/>
+    <w:lsdException w:name="heading 6" w:uiPriority="9" w:qFormat="1"/>
+    <w:lsdException w:name="heading 7" w:semiHidden="1" w:uiPriority="9" w:unhideWhenUsed="1" w:qFormat="1"/>
+    <w:lsdException w:name="heading 8" w:semiHidden="1" w:uiPriority="9" w:unhideWhenUsed="1" w:qFormat="1"/>
+    <w:lsdException w:name="heading 9" w:semiHidden="1" w:uiPriority="9" w:unhideWhenUsed="1" w:qFormat="1"/>
+    <w:lsdException w:name="index 1" w:semiHidden="1" w:unhideWhenUsed="1"/>
+    <w:lsdException w:name="index 2" w:semiHidden="1" w:unhideWhenUsed="1"/>
+    <w:lsdException w:name="index 3" w:semiHidden="1" w:unhideWhenUsed="1"/>
+    <w:lsdException w:name="index 4" w:semiHidden="1" w:unhideWhenUsed="1"/>
+    <w:lsdException w:name="index 5" w:semiHidden="1" w:unhideWhenUsed="1"/>
+    <w:lsdException w:name="index 6" w:semiHidden="1" w:unhideWhenUsed="1"/>
+    <w:lsdException w:name="index 7" w:semiHidden="1" w:unhideWhenUsed="1"/>
+    <w:lsdException w:name="index 8" w:semiHidden="1" w:unhideWhenUsed="1"/>
+    <w:lsdException w:name="index 9" w:semiHidden="1" w:unhideWhenUsed="1"/>
+    <w:lsdException w:name="toc 1" w:semiHidden="1" w:uiPriority="39" w:unhideWhenUsed="1"/>
+    <w:lsdException w:name="toc 2" w:semiHidden="1" w:uiPriority="39" w:unhideWhenUsed="1"/>
+    <w:lsdException w:name="toc 3" w:semiHidden="1" w:uiPriority="39" w:unhideWhenUsed="1"/>
+    <w:lsdException w:name="toc 4" w:semiHidden="1" w:uiPriority="39" w:unhideWhenUsed="1"/>
+    <w:lsdException w:name="toc 5" w:semiHidden="1" w:uiPriority="39" w:unhideWhenUsed="1"/>
+    <w:lsdException w:name="toc 6" w:semiHidden="1" w:uiPriority="39" w:unhideWhenUsed="1"/>
+    <w:lsdException w:name="toc 7" w:semiHidden="1" w:uiPriority="39" w:unhideWhenUsed="1"/>
+    <w:lsdException w:name="toc 8" w:semiHidden="1" w:uiPriority="39" w:unhideWhenUsed="1"/>
+    <w:lsdException w:name="toc 9" w:semiHidden="1" w:uiPriority="39" w:unhideWhenUsed="1"/>
+    <w:lsdException w:name="Normal Indent" w:semiHidden="1" w:unhideWhenUsed="1"/>
+    <w:lsdException w:name="footnote text" w:semiHidden="1" w:unhideWhenUsed="1"/>
+    <w:lsdException w:name="annotation text" w:semiHidden="1" w:unhideWhenUsed="1"/>
+    <w:lsdException w:name="header" w:semiHidden="1" w:unhideWhenUsed="1"/>
+    <w:lsdException w:name="footer" w:semiHidden="1" w:unhideWhenUsed="1"/>
+    <w:lsdException w:name="index heading" w:semiHidden="1" w:unhideWhenUsed="1"/>
+    <w:lsdException w:name="caption" w:uiPriority="35" w:qFormat="1"/>
+    <w:lsdException w:name="table of figures" w:semiHidden="1" w:unhideWhenUsed="1"/>
+    <w:lsdException w:name="envelope address" w:semiHidden="1" w:unhideWhenUsed="1"/>
+    <w:lsdException w:name="envelope return" w:semiHidden="1" w:unhideWhenUsed="1"/>
+    <w:lsdException w:name="footnote reference" w:semiHidden="1" w:unhideWhenUsed="1"/>
+    <w:lsdException w:name="annotation reference" w:semiHidden="1" w:unhideWhenUsed="1"/>
+    <w:lsdException w:name="line number" w:semiHidden="1" w:unhideWhenUsed="1"/>
+    <w:lsdException w:name="page number" w:semiHidden="1" w:unhideWhenUsed="1"/>
+    <w:lsdException w:name="endnote reference" w:semiHidden="1" w:unhideWhenUsed="1"/>
+    <w:lsdException w:name="endnote text" w:semiHidden="1" w:unhideWhenUsed="1"/>
+    <w:lsdException w:name="table of authorities" w:semiHidden="1" w:unhideWhenUsed="1"/>
+    <w:lsdException w:name="macro" w:semiHidden="1" w:unhideWhenUsed="1"/>
+    <w:lsdException w:name="toa heading" w:semiHidden="1" w:unhideWhenUsed="1"/>
+    <w:lsdException w:name="List" w:semiHidden="1" w:unhideWhenUsed="1"/>
+    <w:lsdException w:name="List Bullet" w:semiHidden="1" w:unhideWhenUsed="1"/>
+    <w:lsdException w:name="List Number" w:semiHidden="1" w:unhideWhenUsed="1"/>
+    <w:lsdException w:name="List 2" w:semiHidden="1" w:unhideWhenUsed="1"/>
+    <w:lsdException w:name="List 3" w:semiHidden="1" w:unhideWhenUsed="1"/>
+    <w:lsdException w:name="List 4" w:semiHidden="1" w:unhideWhenUsed="1"/>
+    <w:lsdException w:name="List 5" w:semiHidden="1" w:unhideWhenUsed="1"/>
+    <w:lsdException w:name="List Bullet 2" w:semiHidden="1" w:unhideWhenUsed="1"/>
+    <w:lsdException w:name="List Bullet 3" w:semiHidden="1" w:unhideWhenUsed="1"/>
+    <w:lsdException w:name="List Bullet 4" w:semiHidden="1" w:unhideWhenUsed="1"/>
+    <w:lsdException w:name="List Bullet 5" w:semiHidden="1" w:unhideWhenUsed="1"/>
+    <w:lsdException w:name="List Number 2" w:semiHidden="1" w:unhideWhenUsed="1"/>
+    <w:lsdException w:name="List Number 3" w:semiHidden="1" w:unhideWhenUsed="1"/>
+    <w:lsdException w:name="List Number 4" w:semiHidden="1" w:unhideWhenUsed="1"/>
+    <w:lsdException w:name="List Number 5" w:semiHidden="1" w:unhideWhenUsed="1"/>
+    <w:lsdException w:name="Title" w:uiPriority="10" w:qFormat="1"/>
+    <w:lsdException w:name="Closing" w:semiHidden="1" w:unhideWhenUsed="1"/>
+    <w:lsdException w:name="Signature" w:semiHidden="1" w:unhideWhenUsed="1"/>
+    <w:lsdException w:name="Default Paragraph Font" w:semiHidden="1" w:uiPriority="1" w:unhideWhenUsed="1"/>
+    <w:lsdException w:name="Body Text" w:semiHidden="1" w:unhideWhenUsed="1"/>
+    <w:lsdException w:name="Body Text Indent" w:semiHidden="1" w:unhideWhenUsed="1"/>
+    <w:lsdException w:name="List Continue" w:semiHidden="1" w:unhideWhenUsed="1"/>
+    <w:lsdException w:name="List Continue 2" w:semiHidden="1" w:unhideWhenUsed="1"/>
+    <w:lsdException w:name="List Continue 3" w:semiHidden="1" w:unhideWhenUsed="1"/>
+    <w:lsdException w:name="List Continue 4" w:semiHidden="1" w:unhideWhenUsed="1"/>
+    <w:lsdException w:name="List Continue 5" w:semiHidden="1" w:unhideWhenUsed="1"/>
+    <w:lsdException w:name="Message Header" w:semiHidden="1" w:unhideWhenUsed="1"/>
+    <w:lsdException w:name="Subtitle" w:uiPriority="11" w:qFormat="1"/>
+    <w:lsdException w:name="Salutation" w:semiHidden="1" w:unhideWhenUsed="1"/>
+    <w:lsdException w:name="Date" w:semiHidden="1" w:unhideWhenUsed="1"/>
+    <w:lsdException w:name="Body Text First Indent" w:semiHidden="1" w:unhideWhenUsed="1"/>
+    <w:lsdException w:name="Body Text First Indent 2" w:semiHidden="1" w:unhideWhenUsed="1"/>
+    <w:lsdException w:name="Note Heading" w:semiHidden="1" w:unhideWhenUsed="1"/>
+    <w:lsdException w:name="Body Text 2" w:semiHidden="1" w:unhideWhenUsed="1"/>
+    <w:lsdException w:name="Body Text 3" w:semiHidden="1" w:unhideWhenUsed="1"/>
+    <w:lsdException w:name="Body Text Indent 2" w:semiHidden="1" w:unhideWhenUsed="1"/>
+    <w:lsdException w:name="Body Text Indent 3" w:semiHidden="1" w:unhideWhenUsed="1"/>
+    <w:lsdException w:name="Block Text" w:semiHidden="1" w:unhideWhenUsed="1"/>
+    <w:lsdException w:name="Hyperlink" w:semiHidden="1" w:unhideWhenUsed="1"/>
+    <w:lsdException w:name="FollowedHyperlink" w:semiHidden="1" w:unhideWhenUsed="1"/>
+    <w:lsdException w:name="Strong" w:uiPriority="22" w:qFormat="1"/>
+    <w:lsdException w:name="Emphasis" w:uiPriority="20" w:qFormat="1"/>
+    <w:lsdException w:name="Document Map" w:semiHidden="1" w:unhideWhenUsed="1"/>
+    <w:lsdException w:name="Plain Text" w:semiHidden="1" w:unhideWhenUsed="1"/>
+    <w:lsdException w:name="E-mail Signature" w:semiHidden="1" w:unhideWhenUsed="1"/>
+    <w:lsdException w:name="HTML Top of Form" w:semiHidden="1" w:unhideWhenUsed="1"/>
+    <w:lsdException w:name="HTML Bottom of Form" w:semiHidden="1" w:unhideWhenUsed="1"/>
+    <w:lsdException w:name="Normal (Web)" w:semiHidden="1" w:unhideWhenUsed="1"/>
+    <w:lsdException w:name="HTML Acronym" w:semiHidden="1" w:unhideWhenUsed="1"/>
+    <w:lsdException w:name="HTML Address" w:semiHidden="1" w:unhideWhenUsed="1"/>
+    <w:lsdException w:name="HTML Cite" w:semiHidden="1" w:unhideWhenUsed="1"/>
+    <w:lsdException w:name="HTML Code" w:semiHidden="1" w:unhideWhenUsed="1"/>
+    <w:lsdException w:name="HTML Definition" w:semiHidden="1" w:unhideWhenUsed="1"/>
+    <w:lsdException w:name="HTML Keyboard" w:semiHidden="1" w:unhideWhenUsed="1"/>
+    <w:lsdException w:name="HTML Preformatted" w:semiHidden="1" w:unhideWhenUsed="1"/>
+    <w:lsdException w:name="HTML Sample" w:semiHidden="1" w:unhideWhenUsed="1"/>
+    <w:lsdException w:name="HTML Typewriter" w:semiHidden="1" w:unhideWhenUsed="1"/>
+    <w:lsdException w:name="HTML Variable" w:semiHidden="1" w:unhideWhenUsed="1"/>
+    <w:lsdException w:name="Normal Table" w:semiHidden="1" w:unhideWhenUsed="1"/>
+    <w:lsdException w:name="annotation subject" w:semiHidden="1" w:unhideWhenUsed="1"/>
+    <w:lsdException w:name="No List" w:semiHidden="1" w:unhideWhenUsed="1"/>
+    <w:lsdException w:name="Outline List 1" w:semiHidden="1" w:unhideWhenUsed="1"/>
+    <w:lsdException w:name="Outline List 2" w:semiHidden="1" w:unhideWhenUsed="1"/>
+    <w:lsdException w:name="Outline List 3" w:semiHidden="1" w:unhideWhenUsed="1"/>
+    <w:lsdException w:name="Table Simple 1" w:semiHidden="1" w:unhideWhenUsed="1"/>
+    <w:lsdException w:name="Table Simple 2" w:semiHidden="1" w:unhideWhenUsed="1"/>
+    <w:lsdException w:name="Table Simple 3" w:semiHidden="1" w:unhideWhenUsed="1"/>
+    <w:lsdException w:name="Table Classic 1" w:semiHidden="1" w:unhideWhenUsed="1"/>
+    <w:lsdException w:name="Table Classic 2" w:semiHidden="1" w:unhideWhenUsed="1"/>
+    <w:lsdException w:name="Table Classic 3" w:semiHidden="1" w:unhideWhenUsed="1"/>
+    <w:lsdException w:name="Table Classic 4" w:semiHidden="1" w:unhideWhenUsed="1"/>
+    <w:lsdException w:name="Table Colorful 1" w:semiHidden="1" w:unhideWhenUsed="1"/>
+    <w:lsdException w:name="Table Colorful 2" w:semiHidden="1" w:unhideWhenUsed="1"/>
+    <w:lsdException w:name="Table Colorful 3" w:semiHidden="1" w:unhideWhenUsed="1"/>
+    <w:lsdException w:name="Table Columns 1" w:semiHidden="1" w:unhideWhenUsed="1"/>
+    <w:lsdException w:name="Table Columns 2" w:semiHidden="1" w:unhideWhenUsed="1"/>
+    <w:lsdException w:name="Table Columns 3" w:semiHidden="1" w:unhideWhenUsed="1"/>
+    <w:lsdException w:name="Table Columns 4" w:semiHidden="1" w:unhideWhenUsed="1"/>
+    <w:lsdException w:name="Table Columns 5" w:semiHidden="1" w:unhideWhenUsed="1"/>
+    <w:lsdException w:name="Table Grid 1" w:semiHidden="1" w:unhideWhenUsed="1"/>
+    <w:lsdException w:name="Table Grid 2" w:semiHidden="1" w:unhideWhenUsed="1"/>
+    <w:lsdException w:name="Table Grid 3" w:semiHidden="1" w:unhideWhenUsed="1"/>
+    <w:lsdException w:name="Table Grid 4" w:semiHidden="1" w:unhideWhenUsed="1"/>
+    <w:lsdException w:name="Table Grid 5" w:semiHidden="1" w:unhideWhenUsed="1"/>
+    <w:lsdException w:name="Table Grid 6" w:semiHidden="1" w:unhideWhenUsed="1"/>
+    <w:lsdException w:name="Table Grid 7" w:semiHidden="1" w:unhideWhenUsed="1"/>
+    <w:lsdException w:name="Table Grid 8" w:semiHidden="1" w:unhideWhenUsed="1"/>
+    <w:lsdException w:name="Table List 1" w:semiHidden="1" w:unhideWhenUsed="1"/>
+    <w:lsdException w:name="Table List 2" w:semiHidden="1" w:unhideWhenUsed="1"/>
+    <w:lsdException w:name="Table List 3" w:semiHidden="1" w:unhideWhenUsed="1"/>
+    <w:lsdException w:name="Table List 4" w:semiHidden="1" w:unhideWhenUsed="1"/>
+    <w:lsdException w:name="Table List 5" w:semiHidden="1" w:unhideWhenUsed="1"/>
+    <w:lsdException w:name="Table List 6" w:semiHidden="1" w:unhideWhenUsed="1"/>
+    <w:lsdException w:name="Table List 7" w:semiHidden="1" w:unhideWhenUsed="1"/>
+    <w:lsdException w:name="Table List 8" w:semiHidden="1" w:unhideWhenUsed="1"/>
+    <w:lsdException w:name="Table 3D effects 1" w:semiHidden="1" w:unhideWhenUsed="1"/>
+    <w:lsdException w:name="Table 3D effects 2" w:semiHidden="1" w:unhideWhenUsed="1"/>
+    <w:lsdException w:name="Table 3D effects 3" w:semiHidden="1" w:unhideWhenUsed="1"/>
+    <w:lsdException w:name="Table Contemporary" w:semiHidden="1" w:unhideWhenUsed="1"/>
+    <w:lsdException w:name="Table Elegant" w:semiHidden="1" w:unhideWhenUsed="1"/>
+    <w:lsdException w:name="Table Professional" w:semiHidden="1" w:unhideWhenUsed="1"/>
+    <w:lsdException w:name="Table Subtle 1" w:semiHidden="1" w:unhideWhenUsed="1"/>
+    <w:lsdException w:name="Table Subtle 2" w:semiHidden="1" w:unhideWhenUsed="1"/>
+    <w:lsdException w:name="Table Web 1" w:semiHidden="1" w:unhideWhenUsed="1"/>
+    <w:lsdException w:name="Table Web 2" w:semiHidden="1" w:unhideWhenUsed="1"/>
+    <w:lsdException w:name="Table Web 3" w:semiHidden="1" w:unhideWhenUsed="1"/>
+    <w:lsdException w:name="Balloon Text" w:semiHidden="1" w:unhideWhenUsed="1"/>
+    <w:lsdException w:name="Table Grid" w:uiPriority="59"/>
+    <w:lsdException w:name="Table Theme" w:semiHidden="1" w:unhideWhenUsed="1"/>
+    <w:lsdException w:name="Placeholder Text" w:semiHidden="1"/>
+    <w:lsdException w:name="No Spacing" w:uiPriority="1" w:qFormat="1"/>
+    <w:lsdException w:name="Light Shading" w:uiPriority="60"/>
+    <w:lsdException w:name="Light List" w:uiPriority="61"/>
+    <w:lsdException w:name="Light Grid" w:uiPriority="62"/>
+    <w:lsdException w:name="Medium Shading 1" w:uiPriority="63"/>
+    <w:lsdException w:name="Medium Shading 2" w:uiPriority="64"/>
+    <w:lsdException w:name="Medium List 1" w:uiPriority="65"/>
+    <w:lsdException w:name="Medium List 2" w:uiPriority="66"/>
+    <w:lsdException w:name="Medium Grid 1" w:uiPriority="67"/>
+    <w:lsdException w:name="Medium Grid 2" w:uiPriority="68"/>
+    <w:lsdException w:name="Medium Grid 3" w:uiPriority="69"/>
+    <w:lsdException w:name="Dark List" w:uiPriority="70"/>
+    <w:lsdException w:name="Colorful Shading" w:uiPriority="71"/>
+    <w:lsdException w:name="Colorful List" w:uiPriority="72"/>
+    <w:lsdException w:name="Colorful Grid" w:uiPriority="73"/>
+    <w:lsdException w:name="Light Shading Accent 1" w:uiPriority="60"/>
+    <w:lsdException w:name="Light List Accent 1" w:uiPriority="61"/>
+    <w:lsdException w:name="Light Grid Accent 1" w:uiPriority="62"/>
+    <w:lsdException w:name="Medium Shading 1 Accent 1" w:uiPriority="63"/>
+    <w:lsdException w:name="Medium Shading 2 Accent 1" w:uiPriority="64"/>
+    <w:lsdException w:name="Medium List 1 Accent 1" w:uiPriority="65"/>
+    <w:lsdException w:name="Revision" w:semiHidden="1"/>
+    <w:lsdException w:name="List Paragraph" w:uiPriority="34" w:qFormat="1"/>
+    <w:lsdException w:name="Quote" w:uiPriority="29" w:qFormat="1"/>
+    <w:lsdException w:name="Intense Quote" w:uiPriority="30" w:qFormat="1"/>
+    <w:lsdException w:name="Medium List 2 Accent 1" w:uiPriority="66"/>
+    <w:lsdException w:name="Medium Grid 1 Accent 1" w:uiPriority="67"/>
+    <w:lsdException w:name="Medium Grid 2 Accent 1" w:uiPriority="68"/>
+    <w:lsdException w:name="Medium Grid 3 Accent 1" w:uiPriority="69"/>
+    <w:lsdException w:name="Dark List Accent 1" w:uiPriority="70"/>
+    <w:lsdException w:name="Colorful Shading Accent 1" w:uiPriority="71"/>
+    <w:lsdException w:name="Colorful List Accent 1" w:uiPriority="72"/>
+    <w:lsdException w:name="Colorful Grid Accent 1" w:uiPriority="73"/>
+    <w:lsdException w:name="Light Shading Accent 2" w:uiPriority="60"/>
+    <w:lsdException w:name="Light List Accent 2" w:uiPriority="61"/>
+    <w:lsdException w:name="Light Grid Accent 2" w:uiPriority="62"/>
+    <w:lsdException w:name="Medium Shading 1 Accent 2" w:uiPriority="63"/>
+    <w:lsdException w:name="Medium Shading 2 Accent 2" w:uiPriority="64"/>
+    <w:lsdException w:name="Medium List 1 Accent 2" w:uiPriority="65"/>
+    <w:lsdException w:name="Medium List 2 Accent 2" w:uiPriority="66"/>
+    <w:lsdException w:name="Medium Grid 1 Accent 2" w:uiPriority="67"/>
+    <w:lsdException w:name="Medium Grid 2 Accent 2" w:uiPriority="68"/>
+    <w:lsdException w:name="Medium Grid 3 Accent 2" w:uiPriority="69"/>
+    <w:lsdException w:name="Dark List Accent 2" w:uiPriority="70"/>
+    <w:lsdException w:name="Colorful Shading Accent 2" w:uiPriority="71"/>
+    <w:lsdException w:name="Colorful List Accent 2" w:uiPriority="72"/>
+    <w:lsdException w:name="Colorful Grid Accent 2" w:uiPriority="73"/>
+    <w:lsdException w:name="Light Shading Accent 3" w:uiPriority="60"/>
+    <w:lsdException w:name="Light List Accent 3" w:uiPriority="61"/>
+    <w:lsdException w:name="Light Grid Accent 3" w:uiPriority="62"/>
+    <w:lsdException w:name="Medium Shading 1 Accent 3" w:uiPriority="63"/>
+    <w:lsdException w:name="Medium Shading 2 Accent 3" w:uiPriority="64"/>
+    <w:lsdException w:name="Medium List 1 Accent 3" w:uiPriority="65"/>
+    <w:lsdException w:name="Medium List 2 Accent 3" w:uiPriority="66"/>
+    <w:lsdException w:name="Medium Grid 1 Accent 3" w:uiPriority="67"/>
+    <w:lsdException w:name="Medium Grid 2 Accent 3" w:uiPriority="68"/>
+    <w:lsdException w:name="Medium Grid 3 Accent 3" w:uiPriority="69"/>
+    <w:lsdException w:name="Dark List Accent 3" w:uiPriority="70"/>
+    <w:lsdException w:name="Colorful Shading Accent 3" w:uiPriority="71"/>
+    <w:lsdException w:name="Colorful List Accent 3" w:uiPriority="72"/>
+    <w:lsdException w:name="Colorful Grid Accent 3" w:uiPriority="73"/>
+    <w:lsdException w:name="Light Shading Accent 4" w:uiPriority="60"/>
+    <w:lsdException w:name="Light List Accent 4" w:uiPriority="61"/>
+    <w:lsdException w:name="Light Grid Accent 4" w:uiPriority="62"/>
+    <w:lsdException w:name="Medium Shading 1 Accent 4" w:uiPriority="63"/>
+    <w:lsdException w:name="Medium Shading 2 Accent 4" w:uiPriority="64"/>
+    <w:lsdException w:name="Medium List 1 Accent 4" w:uiPriority="65"/>
+    <w:lsdException w:name="Medium List 2 Accent 4" w:uiPriority="66"/>
+    <w:lsdException w:name="Medium Grid 1 Accent 4" w:uiPriority="67"/>
+    <w:lsdException w:name="Medium Grid 2 Accent 4" w:uiPriority="68"/>
+    <w:lsdException w:name="Medium Grid 3 Accent 4" w:uiPriority="69"/>
+    <w:lsdException w:name="Dark List Accent 4" w:uiPriority="70"/>
+    <w:lsdException w:name="Colorful Shading Accent 4" w:uiPriority="71"/>
+    <w:lsdException w:name="Colorful List Accent 4" w:uiPriority="72"/>
+    <w:lsdException w:name="Colorful Grid Accent 4" w:uiPriority="73"/>
+    <w:lsdException w:name="Light Shading Accent 5" w:uiPriority="60"/>
+    <w:lsdException w:name="Light List Accent 5" w:uiPriority="61"/>
+    <w:lsdException w:name="Light Grid Accent 5" w:uiPriority="62"/>
+    <w:lsdException w:name="Medium Shading 1 Accent 5" w:uiPriority="63"/>
+    <w:lsdException w:name="Medium Shading 2 Accent 5" w:uiPriority="64"/>
+    <w:lsdException w:name="Medium List 1 Accent 5" w:uiPriority="65"/>
+    <w:lsdException w:name="Medium List 2 Accent 5" w:uiPriority="66"/>
+    <w:lsdException w:name="Medium Grid 1 Accent 5" w:uiPriority="67"/>
+    <w:lsdException w:name="Medium Grid 2 Accent 5" w:uiPriority="68"/>
+    <w:lsdException w:name="Medium Grid 3 Accent 5" w:uiPriority="69"/>
+    <w:lsdException w:name="Dark List Accent 5" w:uiPriority="70"/>
+    <w:lsdException w:name="Colorful Shading Accent 5" w:uiPriority="71"/>
+    <w:lsdException w:name="Colorful List Accent 5" w:uiPriority="72"/>
+    <w:lsdException w:name="Colorful Grid Accent 5" w:uiPriority="73"/>
+    <w:lsdException w:name="Light Shading Accent 6" w:uiPriority="60"/>
+    <w:lsdException w:name="Light List Accent 6" w:uiPriority="61"/>
+    <w:lsdException w:name="Light Grid Accent 6" w:uiPriority="62"/>
+    <w:lsdException w:name="Medium Shading 1 Accent 6" w:uiPriority="63"/>
+    <w:lsdException w:name="Medium Shading 2 Accent 6" w:uiPriority="64"/>
+    <w:lsdException w:name="Medium List 1 Accent 6" w:uiPriority="65"/>
+    <w:lsdException w:name="Medium List 2 Accent 6" w:uiPriority="66"/>
+    <w:lsdException w:name="Medium Grid 1 Accent 6" w:uiPriority="67"/>
+    <w:lsdException w:name="Medium Grid 2 Accent 6" w:uiPriority="68"/>
+    <w:lsdException w:name="Medium Grid 3 Accent 6" w:uiPriority="69"/>
+    <w:lsdException w:name="Dark List Accent 6" w:uiPriority="70"/>
+    <w:lsdException w:name="Colorful Shading Accent 6" w:uiPriority="71"/>
+    <w:lsdException w:name="Colorful List Accent 6" w:uiPriority="72"/>
+    <w:lsdException w:name="Colorful Grid Accent 6" w:uiPriority="73"/>
+    <w:lsdException w:name="Subtle Emphasis" w:uiPriority="19" w:qFormat="1"/>
+    <w:lsdException w:name="Intense Emphasis" w:uiPriority="21" w:qFormat="1"/>
+    <w:lsdException w:name="Subtle Reference" w:uiPriority="31" w:qFormat="1"/>
+    <w:lsdException w:name="Intense Reference" w:uiPriority="32" w:qFormat="1"/>
+    <w:lsdException w:name="Book Title" w:uiPriority="33" w:qFormat="1"/>
+    <w:lsdException w:name="Bibliography" w:semiHidden="1" w:uiPriority="37" w:unhideWhenUsed="1"/>
+    <w:lsdException w:name="TOC Heading" w:semiHidden="1" w:uiPriority="39" w:unhideWhenUsed="1" w:qFormat="1"/>
+    <w:lsdException w:name="Plain Table 1" w:uiPriority="41"/>
+    <w:lsdException w:name="Plain Table 2" w:uiPriority="42"/>
+    <w:lsdException w:name="Plain Table 3" w:uiPriority="43"/>
+    <w:lsdException w:name="Plain Table 4" w:uiPriority="44"/>
+    <w:lsdException w:name="Plain Table 5" w:uiPriority="45"/>
+    <w:lsdException w:name="Grid Table Light" w:uiPriority="40"/>
+    <w:lsdException w:name="Grid Table 1 Light" w:uiPriority="46"/>
+    <w:lsdException w:name="Grid Table 2" w:uiPriority="47"/>
+    <w:lsdException w:name="Grid Table 3" w:uiPriority="48"/>
+    <w:lsdException w:name="Grid Table 4" w:uiPriority="49"/>
+    <w:lsdException w:name="Grid Table 5 Dark" w:uiPriority="50"/>
+    <w:lsdException w:name="Grid Table 6 Colorful" w:uiPriority="51"/>
+    <w:lsdException w:name="Grid Table 7 Colorful" w:uiPriority="52"/>
+    <w:lsdException w:name="Grid Table 1 Light Accent 1" w:uiPriority="46"/>
+    <w:lsdException w:name="Grid Table 2 Accent 1" w:uiPriority="47"/>
+    <w:lsdException w:name="Grid Table 3 Accent 1" w:uiPriority="48"/>
+    <w:lsdException w:name="Grid Table 4 Accent 1" w:uiPriority="49"/>
+    <w:lsdException w:name="Grid Table 5 Dark Accent 1" w:uiPriority="50"/>
+    <w:lsdException w:name="Grid Table 6 Colorful Accent 1" w:uiPriority="51"/>
+    <w:lsdException w:name="Grid Table 7 Colorful Accent 1" w:uiPriority="52"/>
+    <w:lsdException w:name="Grid Table 1 Light Accent 2" w:uiPriority="46"/>
+    <w:lsdException w:name="Grid Table 2 Accent 2" w:uiPriority="47"/>
+    <w:lsdException w:name="Grid Table 3 Accent 2" w:uiPriority="48"/>
+    <w:lsdException w:name="Grid Table 4 Accent 2" w:uiPriority="49"/>
+    <w:lsdException w:name="Grid Table 5 Dark Accent 2" w:uiPriority="50"/>
+    <w:lsdException w:name="Grid Table 6 Colorful Accent 2" w:uiPriority="51"/>
+    <w:lsdException w:name="Grid Table 7 Colorful Accent 2" w:uiPriority="52"/>
+    <w:lsdException w:name="Grid Table 1 Light Accent 3" w:uiPriority="46"/>
+    <w:lsdException w:name="Grid Table 2 Accent 3" w:uiPriority="47"/>
+    <w:lsdException w:name="Grid Table 3 Accent 3" w:uiPriority="48"/>
+    <w:lsdException w:name="Grid Table 4 Accent 3" w:uiPriority="49"/>
+    <w:lsdException w:name="Grid Table 5 Dark Accent 3" w:uiPriority="50"/>
+    <w:lsdException w:name="Grid Table 6 Colorful Accent 3" w:uiPriority="51"/>
+    <w:lsdException w:name="Grid Table 7 Colorful Accent 3" w:uiPriority="52"/>
+    <w:lsdException w:name="Grid Table 1 Light Accent 4" w:uiPriority="46"/>
+    <w:lsdException w:name="Grid Table 2 Accent 4" w:uiPriority="47"/>
+    <w:lsdException w:name="Grid Table 3 Accent 4" w:uiPriority="48"/>
+    <w:lsdException w:name="Grid Table 4 Accent 4" w:uiPriority="49"/>
+    <w:lsdException w:name="Grid Table 5 Dark Accent 4" w:uiPriority="50"/>
+    <w:lsdException w:name="Grid Table 6 Colorful Accent 4" w:uiPriority="51"/>
+    <w:lsdException w:name="Grid Table 7 Colorful Accent 4" w:uiPriority="52"/>
+    <w:lsdException w:name="Grid Table 1 Light Accent 5" w:uiPriority="46"/>
+    <w:lsdException w:name="Grid Table 2 Accent 5" w:uiPriority="47"/>
+    <w:lsdException w:name="Grid Table 3 Accent 5" w:uiPriority="48"/>
+    <w:lsdException w:name="Grid Table 4 Accent 5" w:uiPriority="49"/>
+    <w:lsdException w:name="Grid Table 5 Dark Accent 5" w:uiPriority="50"/>
+    <w:lsdException w:name="Grid Table 6 Colorful Accent 5" w:uiPriority="51"/>
+    <w:lsdException w:name="Grid Table 7 Colorful Accent 5" w:uiPriority="52"/>
+    <w:lsdException w:name="Grid Table 1 Light Accent 6" w:uiPriority="46"/>
+    <w:lsdException w:name="Grid Table 2 Accent 6" w:uiPriority="47"/>
+    <w:lsdException w:name="Grid Table 3 Accent 6" w:uiPriority="48"/>
+    <w:lsdException w:name="Grid Table 4 Accent 6" w:uiPriority="49"/>
+    <w:lsdException w:name="Grid Table 5 Dark Accent 6" w:uiPriority="50"/>
+    <w:lsdException w:name="Grid Table 6 Colorful Accent 6" w:uiPriority="51"/>
+    <w:lsdException w:name="Grid Table 7 Colorful Accent 6" w:uiPriority="52"/>
+    <w:lsdException w:name="List Table 1 Light" w:uiPriority="46"/>
+    <w:lsdException w:name="List Table 2" w:uiPriority="47"/>
+    <w:lsdException w:name="List Table 3" w:uiPriority="48"/>
+    <w:lsdException w:name="List Table 4" w:uiPriority="49"/>
+    <w:lsdException w:name="List Table 5 Dark" w:uiPriority="50"/>
+    <w:lsdException w:name="List Table 6 Colorful" w:uiPriority="51"/>
+    <w:lsdException w:name="List Table 7 Colorful" w:uiPriority="52"/>
+    <w:lsdException w:name="List Table 1 Light Accent 1" w:uiPriority="46"/>
+    <w:lsdException w:name="List Table 2 Accent 1" w:uiPriority="47"/>
+    <w:lsdException w:name="List Table 3 Accent 1" w:uiPriority="48"/>
+    <w:lsdException w:name="List Table 4 Accent 1" w:uiPriority="49"/>
+    <w:lsdException w:name="List Table 5 Dark Accent 1" w:uiPriority="50"/>
+    <w:lsdException w:name="List Table 6 Colorful Accent 1" w:uiPriority="51"/>
+    <w:lsdException w:name="List Table 7 Colorful Accent 1" w:uiPriority="52"/>
+    <w:lsdException w:name="List Table 1 Light Accent 2" w:uiPriority="46"/>
+    <w:lsdException w:name="List Table 2 Accent 2" w:uiPriority="47"/>
+    <w:lsdException w:name="List Table 3 Accent 2" w:uiPriority="48"/>
+    <w:lsdException w:name="List Table 4 Accent 2" w:uiPriority="49"/>
+    <w:lsdException w:name="List Table 5 Dark Accent 2" w:uiPriority="50"/>
+    <w:lsdException w:name="List Table 6 Colorful Accent 2" w:uiPriority="51"/>
+    <w:lsdException w:name="List Table 7 Colorful Accent 2" w:uiPriority="52"/>
+    <w:lsdException w:name="List Table 1 Light Accent 3" w:uiPriority="46"/>
+    <w:lsdException w:name="List Table 2 Accent 3" w:uiPriority="47"/>
+    <w:lsdException w:name="List Table 3 Accent 3" w:uiPriority="48"/>
+    <w:lsdException w:name="List Table 4 Accent 3" w:uiPriority="49"/>
+    <w:lsdException w:name="List Table 5 Dark Accent 3" w:uiPriority="50"/>
+    <w:lsdException w:name="List Table 6 Colorful Accent 3" w:uiPriority="51"/>
+    <w:lsdException w:name="List Table 7 Colorful Accent 3" w:uiPriority="52"/>
+    <w:lsdException w:name="List Table 1 Light Accent 4" w:uiPriority="46"/>
+    <w:lsdException w:name="List Table 2 Accent 4" w:uiPriority="47"/>
+    <w:lsdException w:name="List Table 3 Accent 4" w:uiPriority="48"/>
+    <w:lsdException w:name="List Table 4 Accent 4" w:uiPriority="49"/>
+    <w:lsdException w:name="List Table 5 Dark Accent 4" w:uiPriority="50"/>
+    <w:lsdException w:name="List Table 6 Colorful Accent 4" w:uiPriority="51"/>
+    <w:lsdException w:name="List Table 7 Colorful Accent 4" w:uiPriority="52"/>
+    <w:lsdException w:name="List Table 1 Light Accent 5" w:uiPriority="46"/>
+    <w:lsdException w:name="List Table 2 Accent 5" w:uiPriority="47"/>
+    <w:lsdException w:name="List Table 3 Accent 5" w:uiPriority="48"/>
+    <w:lsdException w:name="List Table 4 Accent 5" w:uiPriority="49"/>
+    <w:lsdException w:name="List Table 5 Dark Accent 5" w:uiPriority="50"/>
+    <w:lsdException w:name="List Table 6 Colorful Accent 5" w:uiPriority="51"/>
+    <w:lsdException w:name="List Table 7 Colorful Accent 5" w:uiPriority="52"/>
+    <w:lsdException w:name="List Table 1 Light Accent 6" w:uiPriority="46"/>
+    <w:lsdException w:name="List Table 2 Accent 6" w:uiPriority="47"/>
+    <w:lsdException w:name="List Table 3 Accent 6" w:uiPriority="48"/>
+    <w:lsdException w:name="List Table 4 Accent 6" w:uiPriority="49"/>
+    <w:lsdException w:name="List Table 5 Dark Accent 6" w:uiPriority="50"/>
+    <w:lsdException w:name="List Table 6 Colorful Accent 6" w:uiPriority="51"/>
+    <w:lsdException w:name="List Table 7 Colorful Accent 6" w:uiPriority="52"/>
+    <w:lsdException w:name="Mention" w:semiHidden="1" w:unhideWhenUsed="1"/>
   </w:latentStyles>
   <w:style w:type="paragraph" w:default="1" w:styleId="Standard">
     <w:name w:val="Normal"/>
@@ -4395,7 +4312,6 @@
     <w:uiPriority w:val="99"/>
     <w:semiHidden/>
     <w:unhideWhenUsed/>
-    <w:qFormat/>
     <w:tblPr>
       <w:tblInd w:w="0" w:type="dxa"/>
       <w:tblCellMar>
@@ -4813,13 +4729,12 @@
       <w:lang w:val="de-CH"/>
     </w:rPr>
   </w:style>
-  <w:style w:type="table" w:styleId="Tabellengitternetz">
+  <w:style w:type="table" w:styleId="Tabellenraster">
     <w:name w:val="Table Grid"/>
     <w:basedOn w:val="NormaleTabelle"/>
     <w:semiHidden/>
     <w:rsid w:val="00881DF8"/>
     <w:tblPr>
-      <w:tblInd w:w="0" w:type="dxa"/>
       <w:tblBorders>
         <w:top w:val="single" w:sz="4" w:space="0" w:color="auto"/>
         <w:left w:val="single" w:sz="4" w:space="0" w:color="auto"/>
@@ -4828,12 +4743,6 @@
         <w:insideH w:val="single" w:sz="4" w:space="0" w:color="auto"/>
         <w:insideV w:val="single" w:sz="4" w:space="0" w:color="auto"/>
       </w:tblBorders>
-      <w:tblCellMar>
-        <w:top w:w="0" w:type="dxa"/>
-        <w:left w:w="108" w:type="dxa"/>
-        <w:bottom w:w="0" w:type="dxa"/>
-        <w:right w:w="108" w:type="dxa"/>
-      </w:tblCellMar>
     </w:tblPr>
   </w:style>
   <w:style w:type="character" w:styleId="Hyperlink">
@@ -5146,195 +5055,21 @@
       <w:szCs w:val="22"/>
     </w:rPr>
   </w:style>
-</w:styles>
-</file>
-
-<file path=word/stylesWithEffects.xml><?xml version="1.0" encoding="utf-8"?>
-<w:styles xmlns:wpc="http://schemas.microsoft.com/office/word/2010/wordprocessingCanvas" xmlns:mc="http://schemas.openxmlformats.org/markup-compatibility/2006" xmlns:o="urn:schemas-microsoft-com:office:office" xmlns:r="http://schemas.openxmlformats.org/officeDocument/2006/relationships" xmlns:m="http://schemas.openxmlformats.org/officeDocument/2006/math" xmlns:v="urn:schemas-microsoft-com:vml" xmlns:wp14="http://schemas.microsoft.com/office/word/2010/wordprocessingDrawing" xmlns:wp="http://schemas.openxmlformats.org/drawingml/2006/wordprocessingDrawing" xmlns:w10="urn:schemas-microsoft-com:office:word" xmlns:w="http://schemas.openxmlformats.org/wordprocessingml/2006/main" xmlns:w14="http://schemas.microsoft.com/office/word/2010/wordml" xmlns:wpg="http://schemas.microsoft.com/office/word/2010/wordprocessingGroup" xmlns:wpi="http://schemas.microsoft.com/office/word/2010/wordprocessingInk" xmlns:wne="http://schemas.microsoft.com/office/word/2006/wordml" xmlns:wps="http://schemas.microsoft.com/office/word/2010/wordprocessingShape" mc:Ignorable="w14 wp14">
-  <w:docDefaults>
-    <w:rPrDefault>
-      <w:rPr>
-        <w:rFonts w:asciiTheme="minorHAnsi" w:eastAsiaTheme="minorEastAsia" w:hAnsiTheme="minorHAnsi" w:cstheme="minorBidi"/>
-        <w:sz w:val="22"/>
-        <w:szCs w:val="22"/>
-        <w:lang w:val="de-CH" w:eastAsia="de-CH" w:bidi="ar-SA"/>
-      </w:rPr>
-    </w:rPrDefault>
-    <w:pPrDefault>
-      <w:pPr>
-        <w:spacing w:after="200" w:line="276" w:lineRule="auto"/>
-      </w:pPr>
-    </w:pPrDefault>
-  </w:docDefaults>
-  <w:latentStyles w:defLockedState="0" w:defUIPriority="99" w:defSemiHidden="1" w:defUnhideWhenUsed="1" w:defQFormat="0" w:count="267">
-    <w:lsdException w:name="Normal" w:semiHidden="0" w:uiPriority="0" w:unhideWhenUsed="0" w:qFormat="1"/>
-    <w:lsdException w:name="heading 1" w:semiHidden="0" w:uiPriority="9" w:unhideWhenUsed="0" w:qFormat="1"/>
-    <w:lsdException w:name="heading 2" w:uiPriority="9" w:qFormat="1"/>
-    <w:lsdException w:name="heading 3" w:uiPriority="9" w:qFormat="1"/>
-    <w:lsdException w:name="heading 4" w:uiPriority="9" w:qFormat="1"/>
-    <w:lsdException w:name="heading 5" w:uiPriority="9" w:qFormat="1"/>
-    <w:lsdException w:name="heading 6" w:uiPriority="9" w:qFormat="1"/>
-    <w:lsdException w:name="heading 7" w:uiPriority="9" w:qFormat="1"/>
-    <w:lsdException w:name="heading 8" w:uiPriority="9" w:qFormat="1"/>
-    <w:lsdException w:name="heading 9" w:uiPriority="9" w:qFormat="1"/>
-    <w:lsdException w:name="toc 1" w:uiPriority="39"/>
-    <w:lsdException w:name="toc 2" w:uiPriority="39"/>
-    <w:lsdException w:name="toc 3" w:uiPriority="39"/>
-    <w:lsdException w:name="toc 4" w:uiPriority="39"/>
-    <w:lsdException w:name="toc 5" w:uiPriority="39"/>
-    <w:lsdException w:name="toc 6" w:uiPriority="39"/>
-    <w:lsdException w:name="toc 7" w:uiPriority="39"/>
-    <w:lsdException w:name="toc 8" w:uiPriority="39"/>
-    <w:lsdException w:name="toc 9" w:uiPriority="39"/>
-    <w:lsdException w:name="caption" w:uiPriority="35" w:qFormat="1"/>
-    <w:lsdException w:name="Title" w:semiHidden="0" w:uiPriority="10" w:unhideWhenUsed="0" w:qFormat="1"/>
-    <w:lsdException w:name="Default Paragraph Font" w:uiPriority="1"/>
-    <w:lsdException w:name="Subtitle" w:semiHidden="0" w:uiPriority="11" w:unhideWhenUsed="0" w:qFormat="1"/>
-    <w:lsdException w:name="Strong" w:semiHidden="0" w:uiPriority="22" w:unhideWhenUsed="0" w:qFormat="1"/>
-    <w:lsdException w:name="Emphasis" w:semiHidden="0" w:uiPriority="20" w:unhideWhenUsed="0" w:qFormat="1"/>
-    <w:lsdException w:name="Table Grid" w:semiHidden="0" w:uiPriority="59" w:unhideWhenUsed="0"/>
-    <w:lsdException w:name="Placeholder Text" w:unhideWhenUsed="0"/>
-    <w:lsdException w:name="No Spacing" w:semiHidden="0" w:uiPriority="1" w:unhideWhenUsed="0" w:qFormat="1"/>
-    <w:lsdException w:name="Light Shading" w:semiHidden="0" w:uiPriority="60" w:unhideWhenUsed="0"/>
-    <w:lsdException w:name="Light List" w:semiHidden="0" w:uiPriority="61" w:unhideWhenUsed="0"/>
-    <w:lsdException w:name="Light Grid" w:semiHidden="0" w:uiPriority="62" w:unhideWhenUsed="0"/>
-    <w:lsdException w:name="Medium Shading 1" w:semiHidden="0" w:uiPriority="63" w:unhideWhenUsed="0"/>
-    <w:lsdException w:name="Medium Shading 2" w:semiHidden="0" w:uiPriority="64" w:unhideWhenUsed="0"/>
-    <w:lsdException w:name="Medium List 1" w:semiHidden="0" w:uiPriority="65" w:unhideWhenUsed="0"/>
-    <w:lsdException w:name="Medium List 2" w:semiHidden="0" w:uiPriority="66" w:unhideWhenUsed="0"/>
-    <w:lsdException w:name="Medium Grid 1" w:semiHidden="0" w:uiPriority="67" w:unhideWhenUsed="0"/>
-    <w:lsdException w:name="Medium Grid 2" w:semiHidden="0" w:uiPriority="68" w:unhideWhenUsed="0"/>
-    <w:lsdException w:name="Medium Grid 3" w:semiHidden="0" w:uiPriority="69" w:unhideWhenUsed="0"/>
-    <w:lsdException w:name="Dark List" w:semiHidden="0" w:uiPriority="70" w:unhideWhenUsed="0"/>
-    <w:lsdException w:name="Colorful Shading" w:semiHidden="0" w:uiPriority="71" w:unhideWhenUsed="0"/>
-    <w:lsdException w:name="Colorful List" w:semiHidden="0" w:uiPriority="72" w:unhideWhenUsed="0"/>
-    <w:lsdException w:name="Colorful Grid" w:semiHidden="0" w:uiPriority="73" w:unhideWhenUsed="0"/>
-    <w:lsdException w:name="Light Shading Accent 1" w:semiHidden="0" w:uiPriority="60" w:unhideWhenUsed="0"/>
-    <w:lsdException w:name="Light List Accent 1" w:semiHidden="0" w:uiPriority="61" w:unhideWhenUsed="0"/>
-    <w:lsdException w:name="Light Grid Accent 1" w:semiHidden="0" w:uiPriority="62" w:unhideWhenUsed="0"/>
-    <w:lsdException w:name="Medium Shading 1 Accent 1" w:semiHidden="0" w:uiPriority="63" w:unhideWhenUsed="0"/>
-    <w:lsdException w:name="Medium Shading 2 Accent 1" w:semiHidden="0" w:uiPriority="64" w:unhideWhenUsed="0"/>
-    <w:lsdException w:name="Medium List 1 Accent 1" w:semiHidden="0" w:uiPriority="65" w:unhideWhenUsed="0"/>
-    <w:lsdException w:name="Revision" w:unhideWhenUsed="0"/>
-    <w:lsdException w:name="List Paragraph" w:semiHidden="0" w:uiPriority="34" w:unhideWhenUsed="0" w:qFormat="1"/>
-    <w:lsdException w:name="Quote" w:semiHidden="0" w:uiPriority="29" w:unhideWhenUsed="0" w:qFormat="1"/>
-    <w:lsdException w:name="Intense Quote" w:semiHidden="0" w:uiPriority="30" w:unhideWhenUsed="0" w:qFormat="1"/>
-    <w:lsdException w:name="Medium List 2 Accent 1" w:semiHidden="0" w:uiPriority="66" w:unhideWhenUsed="0"/>
-    <w:lsdException w:name="Medium Grid 1 Accent 1" w:semiHidden="0" w:uiPriority="67" w:unhideWhenUsed="0"/>
-    <w:lsdException w:name="Medium Grid 2 Accent 1" w:semiHidden="0" w:uiPriority="68" w:unhideWhenUsed="0"/>
-    <w:lsdException w:name="Medium Grid 3 Accent 1" w:semiHidden="0" w:uiPriority="69" w:unhideWhenUsed="0"/>
-    <w:lsdException w:name="Dark List Accent 1" w:semiHidden="0" w:uiPriority="70" w:unhideWhenUsed="0"/>
-    <w:lsdException w:name="Colorful Shading Accent 1" w:semiHidden="0" w:uiPriority="71" w:unhideWhenUsed="0"/>
-    <w:lsdException w:name="Colorful List Accent 1" w:semiHidden="0" w:uiPriority="72" w:unhideWhenUsed="0"/>
-    <w:lsdException w:name="Colorful Grid Accent 1" w:semiHidden="0" w:uiPriority="73" w:unhideWhenUsed="0"/>
-    <w:lsdException w:name="Light Shading Accent 2" w:semiHidden="0" w:uiPriority="60" w:unhideWhenUsed="0"/>
-    <w:lsdException w:name="Light List Accent 2" w:semiHidden="0" w:uiPriority="61" w:unhideWhenUsed="0"/>
-    <w:lsdException w:name="Light Grid Accent 2" w:semiHidden="0" w:uiPriority="62" w:unhideWhenUsed="0"/>
-    <w:lsdException w:name="Medium Shading 1 Accent 2" w:semiHidden="0" w:uiPriority="63" w:unhideWhenUsed="0"/>
-    <w:lsdException w:name="Medium Shading 2 Accent 2" w:semiHidden="0" w:uiPriority="64" w:unhideWhenUsed="0"/>
-    <w:lsdException w:name="Medium List 1 Accent 2" w:semiHidden="0" w:uiPriority="65" w:unhideWhenUsed="0"/>
-    <w:lsdException w:name="Medium List 2 Accent 2" w:semiHidden="0" w:uiPriority="66" w:unhideWhenUsed="0"/>
-    <w:lsdException w:name="Medium Grid 1 Accent 2" w:semiHidden="0" w:uiPriority="67" w:unhideWhenUsed="0"/>
-    <w:lsdException w:name="Medium Grid 2 Accent 2" w:semiHidden="0" w:uiPriority="68" w:unhideWhenUsed="0"/>
-    <w:lsdException w:name="Medium Grid 3 Accent 2" w:semiHidden="0" w:uiPriority="69" w:unhideWhenUsed="0"/>
-    <w:lsdException w:name="Dark List Accent 2" w:semiHidden="0" w:uiPriority="70" w:unhideWhenUsed="0"/>
-    <w:lsdException w:name="Colorful Shading Accent 2" w:semiHidden="0" w:uiPriority="71" w:unhideWhenUsed="0"/>
-    <w:lsdException w:name="Colorful List Accent 2" w:semiHidden="0" w:uiPriority="72" w:unhideWhenUsed="0"/>
-    <w:lsdException w:name="Colorful Grid Accent 2" w:semiHidden="0" w:uiPriority="73" w:unhideWhenUsed="0"/>
-    <w:lsdException w:name="Light Shading Accent 3" w:semiHidden="0" w:uiPriority="60" w:unhideWhenUsed="0"/>
-    <w:lsdException w:name="Light List Accent 3" w:semiHidden="0" w:uiPriority="61" w:unhideWhenUsed="0"/>
-    <w:lsdException w:name="Light Grid Accent 3" w:semiHidden="0" w:uiPriority="62" w:unhideWhenUsed="0"/>
-    <w:lsdException w:name="Medium Shading 1 Accent 3" w:semiHidden="0" w:uiPriority="63" w:unhideWhenUsed="0"/>
-    <w:lsdException w:name="Medium Shading 2 Accent 3" w:semiHidden="0" w:uiPriority="64" w:unhideWhenUsed="0"/>
-    <w:lsdException w:name="Medium List 1 Accent 3" w:semiHidden="0" w:uiPriority="65" w:unhideWhenUsed="0"/>
-    <w:lsdException w:name="Medium List 2 Accent 3" w:semiHidden="0" w:uiPriority="66" w:unhideWhenUsed="0"/>
-    <w:lsdException w:name="Medium Grid 1 Accent 3" w:semiHidden="0" w:uiPriority="67" w:unhideWhenUsed="0"/>
-    <w:lsdException w:name="Medium Grid 2 Accent 3" w:semiHidden="0" w:uiPriority="68" w:unhideWhenUsed="0"/>
-    <w:lsdException w:name="Medium Grid 3 Accent 3" w:semiHidden="0" w:uiPriority="69" w:unhideWhenUsed="0"/>
-    <w:lsdException w:name="Dark List Accent 3" w:semiHidden="0" w:uiPriority="70" w:unhideWhenUsed="0"/>
-    <w:lsdException w:name="Colorful Shading Accent 3" w:semiHidden="0" w:uiPriority="71" w:unhideWhenUsed="0"/>
-    <w:lsdException w:name="Colorful List Accent 3" w:semiHidden="0" w:uiPriority="72" w:unhideWhenUsed="0"/>
-    <w:lsdException w:name="Colorful Grid Accent 3" w:semiHidden="0" w:uiPriority="73" w:unhideWhenUsed="0"/>
-    <w:lsdException w:name="Light Shading Accent 4" w:semiHidden="0" w:uiPriority="60" w:unhideWhenUsed="0"/>
-    <w:lsdException w:name="Light List Accent 4" w:semiHidden="0" w:uiPriority="61" w:unhideWhenUsed="0"/>
-    <w:lsdException w:name="Light Grid Accent 4" w:semiHidden="0" w:uiPriority="62" w:unhideWhenUsed="0"/>
-    <w:lsdException w:name="Medium Shading 1 Accent 4" w:semiHidden="0" w:uiPriority="63" w:unhideWhenUsed="0"/>
-    <w:lsdException w:name="Medium Shading 2 Accent 4" w:semiHidden="0" w:uiPriority="64" w:unhideWhenUsed="0"/>
-    <w:lsdException w:name="Medium List 1 Accent 4" w:semiHidden="0" w:uiPriority="65" w:unhideWhenUsed="0"/>
-    <w:lsdException w:name="Medium List 2 Accent 4" w:semiHidden="0" w:uiPriority="66" w:unhideWhenUsed="0"/>
-    <w:lsdException w:name="Medium Grid 1 Accent 4" w:semiHidden="0" w:uiPriority="67" w:unhideWhenUsed="0"/>
-    <w:lsdException w:name="Medium Grid 2 Accent 4" w:semiHidden="0" w:uiPriority="68" w:unhideWhenUsed="0"/>
-    <w:lsdException w:name="Medium Grid 3 Accent 4" w:semiHidden="0" w:uiPriority="69" w:unhideWhenUsed="0"/>
-    <w:lsdException w:name="Dark List Accent 4" w:semiHidden="0" w:uiPriority="70" w:unhideWhenUsed="0"/>
-    <w:lsdException w:name="Colorful Shading Accent 4" w:semiHidden="0" w:uiPriority="71" w:unhideWhenUsed="0"/>
-    <w:lsdException w:name="Colorful List Accent 4" w:semiHidden="0" w:uiPriority="72" w:unhideWhenUsed="0"/>
-    <w:lsdException w:name="Colorful Grid Accent 4" w:semiHidden="0" w:uiPriority="73" w:unhideWhenUsed="0"/>
-    <w:lsdException w:name="Light Shading Accent 5" w:semiHidden="0" w:uiPriority="60" w:unhideWhenUsed="0"/>
-    <w:lsdException w:name="Light List Accent 5" w:semiHidden="0" w:uiPriority="61" w:unhideWhenUsed="0"/>
-    <w:lsdException w:name="Light Grid Accent 5" w:semiHidden="0" w:uiPriority="62" w:unhideWhenUsed="0"/>
-    <w:lsdException w:name="Medium Shading 1 Accent 5" w:semiHidden="0" w:uiPriority="63" w:unhideWhenUsed="0"/>
-    <w:lsdException w:name="Medium Shading 2 Accent 5" w:semiHidden="0" w:uiPriority="64" w:unhideWhenUsed="0"/>
-    <w:lsdException w:name="Medium List 1 Accent 5" w:semiHidden="0" w:uiPriority="65" w:unhideWhenUsed="0"/>
-    <w:lsdException w:name="Medium List 2 Accent 5" w:semiHidden="0" w:uiPriority="66" w:unhideWhenUsed="0"/>
-    <w:lsdException w:name="Medium Grid 1 Accent 5" w:semiHidden="0" w:uiPriority="67" w:unhideWhenUsed="0"/>
-    <w:lsdException w:name="Medium Grid 2 Accent 5" w:semiHidden="0" w:uiPriority="68" w:unhideWhenUsed="0"/>
-    <w:lsdException w:name="Medium Grid 3 Accent 5" w:semiHidden="0" w:uiPriority="69" w:unhideWhenUsed="0"/>
-    <w:lsdException w:name="Dark List Accent 5" w:semiHidden="0" w:uiPriority="70" w:unhideWhenUsed="0"/>
-    <w:lsdException w:name="Colorful Shading Accent 5" w:semiHidden="0" w:uiPriority="71" w:unhideWhenUsed="0"/>
-    <w:lsdException w:name="Colorful List Accent 5" w:semiHidden="0" w:uiPriority="72" w:unhideWhenUsed="0"/>
-    <w:lsdException w:name="Colorful Grid Accent 5" w:semiHidden="0" w:uiPriority="73" w:unhideWhenUsed="0"/>
-    <w:lsdException w:name="Light Shading Accent 6" w:semiHidden="0" w:uiPriority="60" w:unhideWhenUsed="0"/>
-    <w:lsdException w:name="Light List Accent 6" w:semiHidden="0" w:uiPriority="61" w:unhideWhenUsed="0"/>
-    <w:lsdException w:name="Light Grid Accent 6" w:semiHidden="0" w:uiPriority="62" w:unhideWhenUsed="0"/>
-    <w:lsdException w:name="Medium Shading 1 Accent 6" w:semiHidden="0" w:uiPriority="63" w:unhideWhenUsed="0"/>
-    <w:lsdException w:name="Medium Shading 2 Accent 6" w:semiHidden="0" w:uiPriority="64" w:unhideWhenUsed="0"/>
-    <w:lsdException w:name="Medium List 1 Accent 6" w:semiHidden="0" w:uiPriority="65" w:unhideWhenUsed="0"/>
-    <w:lsdException w:name="Medium List 2 Accent 6" w:semiHidden="0" w:uiPriority="66" w:unhideWhenUsed="0"/>
-    <w:lsdException w:name="Medium Grid 1 Accent 6" w:semiHidden="0" w:uiPriority="67" w:unhideWhenUsed="0"/>
-    <w:lsdException w:name="Medium Grid 2 Accent 6" w:semiHidden="0" w:uiPriority="68" w:unhideWhenUsed="0"/>
-    <w:lsdException w:name="Medium Grid 3 Accent 6" w:semiHidden="0" w:uiPriority="69" w:unhideWhenUsed="0"/>
-    <w:lsdException w:name="Dark List Accent 6" w:semiHidden="0" w:uiPriority="70" w:unhideWhenUsed="0"/>
-    <w:lsdException w:name="Colorful Shading Accent 6" w:semiHidden="0" w:uiPriority="71" w:unhideWhenUsed="0"/>
-    <w:lsdException w:name="Colorful List Accent 6" w:semiHidden="0" w:uiPriority="72" w:unhideWhenUsed="0"/>
-    <w:lsdException w:name="Colorful Grid Accent 6" w:semiHidden="0" w:uiPriority="73" w:unhideWhenUsed="0"/>
-    <w:lsdException w:name="Subtle Emphasis" w:semiHidden="0" w:uiPriority="19" w:unhideWhenUsed="0" w:qFormat="1"/>
-    <w:lsdException w:name="Intense Emphasis" w:semiHidden="0" w:uiPriority="21" w:unhideWhenUsed="0" w:qFormat="1"/>
-    <w:lsdException w:name="Subtle Reference" w:semiHidden="0" w:uiPriority="31" w:unhideWhenUsed="0" w:qFormat="1"/>
-    <w:lsdException w:name="Intense Reference" w:semiHidden="0" w:uiPriority="32" w:unhideWhenUsed="0" w:qFormat="1"/>
-    <w:lsdException w:name="Book Title" w:semiHidden="0" w:uiPriority="33" w:unhideWhenUsed="0" w:qFormat="1"/>
-    <w:lsdException w:name="Bibliography" w:uiPriority="37"/>
-    <w:lsdException w:name="TOC Heading" w:uiPriority="39" w:qFormat="1"/>
-  </w:latentStyles>
-  <w:style w:type="paragraph" w:default="1" w:styleId="Standard">
-    <w:name w:val="Normal"/>
-    <w:qFormat/>
-  </w:style>
-  <w:style w:type="character" w:default="1" w:styleId="Absatz-Standardschriftart">
-    <w:name w:val="Default Paragraph Font"/>
-    <w:uiPriority w:val="1"/>
-    <w:semiHidden/>
-    <w:unhideWhenUsed/>
-  </w:style>
-  <w:style w:type="table" w:default="1" w:styleId="NormaleTabelle">
-    <w:name w:val="Normal Table"/>
-    <w:uiPriority w:val="99"/>
-    <w:semiHidden/>
-    <w:unhideWhenUsed/>
+  <w:style w:type="table" w:styleId="TabellemithellemGitternetz">
+    <w:name w:val="Grid Table Light"/>
+    <w:basedOn w:val="NormaleTabelle"/>
+    <w:uiPriority w:val="40"/>
+    <w:rsid w:val="00C9546D"/>
     <w:tblPr>
-      <w:tblInd w:w="0" w:type="dxa"/>
-      <w:tblCellMar>
-        <w:top w:w="0" w:type="dxa"/>
-        <w:left w:w="108" w:type="dxa"/>
-        <w:bottom w:w="0" w:type="dxa"/>
-        <w:right w:w="108" w:type="dxa"/>
-      </w:tblCellMar>
+      <w:tblBorders>
+        <w:top w:val="single" w:sz="4" w:space="0" w:color="BFBFBF" w:themeColor="background1" w:themeShade="BF"/>
+        <w:left w:val="single" w:sz="4" w:space="0" w:color="BFBFBF" w:themeColor="background1" w:themeShade="BF"/>
+        <w:bottom w:val="single" w:sz="4" w:space="0" w:color="BFBFBF" w:themeColor="background1" w:themeShade="BF"/>
+        <w:right w:val="single" w:sz="4" w:space="0" w:color="BFBFBF" w:themeColor="background1" w:themeShade="BF"/>
+        <w:insideH w:val="single" w:sz="4" w:space="0" w:color="BFBFBF" w:themeColor="background1" w:themeShade="BF"/>
+        <w:insideV w:val="single" w:sz="4" w:space="0" w:color="BFBFBF" w:themeColor="background1" w:themeShade="BF"/>
+      </w:tblBorders>
     </w:tblPr>
-  </w:style>
-  <w:style w:type="numbering" w:default="1" w:styleId="KeineListe">
-    <w:name w:val="No List"/>
-    <w:uiPriority w:val="99"/>
-    <w:semiHidden/>
-    <w:unhideWhenUsed/>
   </w:style>
 </w:styles>
 </file>
@@ -5627,7 +5362,7 @@
 </file>
 
 <file path=customXml/itemProps1.xml><?xml version="1.0" encoding="utf-8"?>
-<ds:datastoreItem xmlns:ds="http://schemas.openxmlformats.org/officeDocument/2006/customXml" ds:itemID="{EA9A19A0-70EF-41C5-AFA6-DCF0860B8916}">
+<ds:datastoreItem xmlns:ds="http://schemas.openxmlformats.org/officeDocument/2006/customXml" ds:itemID="{BCB8B61B-6B7F-4A7D-BF31-7F1A69C30DCC}">
   <ds:schemaRefs>
     <ds:schemaRef ds:uri="http://schemas.openxmlformats.org/officeDocument/2006/bibliography"/>
   </ds:schemaRefs>

</xml_diff>